<commit_message>
Update to printed documents for TTF Upate
</commit_message>
<xml_diff>
--- a/artifacts/property-sets/file/latest/File.docx
+++ b/artifacts/property-sets/file/latest/File.docx
@@ -1,160 +1,199 @@
 
 <file path=word/document.xml><?xml version="1.0" encoding="utf-8"?>
-<w:document xmlns:w="http://schemas.openxmlformats.org/wordprocessingml/2006/main">
+<w:document xmlns:wpc="http://schemas.microsoft.com/office/word/2010/wordprocessingCanvas" xmlns:cx="http://schemas.microsoft.com/office/drawing/2014/chartex" xmlns:cx1="http://schemas.microsoft.com/office/drawing/2015/9/8/chartex" xmlns:cx2="http://schemas.microsoft.com/office/drawing/2015/10/21/chartex" xmlns:cx3="http://schemas.microsoft.com/office/drawing/2016/5/9/chartex" xmlns:cx4="http://schemas.microsoft.com/office/drawing/2016/5/10/chartex" xmlns:cx5="http://schemas.microsoft.com/office/drawing/2016/5/11/chartex" xmlns:cx6="http://schemas.microsoft.com/office/drawing/2016/5/12/chartex" xmlns:cx7="http://schemas.microsoft.com/office/drawing/2016/5/13/chartex" xmlns:cx8="http://schemas.microsoft.com/office/drawing/2016/5/14/chartex" xmlns:mc="http://schemas.openxmlformats.org/markup-compatibility/2006" xmlns:aink="http://schemas.microsoft.com/office/drawing/2016/ink" xmlns:am3d="http://schemas.microsoft.com/office/drawing/2017/model3d" xmlns:o="urn:schemas-microsoft-com:office:office" xmlns:r="http://schemas.openxmlformats.org/officeDocument/2006/relationships" xmlns:m="http://schemas.openxmlformats.org/officeDocument/2006/math" xmlns:v="urn:schemas-microsoft-com:vml" xmlns:wp14="http://schemas.microsoft.com/office/word/2010/wordprocessingDrawing" xmlns:wp="http://schemas.openxmlformats.org/drawingml/2006/wordprocessingDrawing" xmlns:w10="urn:schemas-microsoft-com:office:word" xmlns:w="http://schemas.openxmlformats.org/wordprocessingml/2006/main" xmlns:w14="http://schemas.microsoft.com/office/word/2010/wordml" xmlns:w15="http://schemas.microsoft.com/office/word/2012/wordml" xmlns:w16cex="http://schemas.microsoft.com/office/word/2018/wordml/cex" xmlns:w16cid="http://schemas.microsoft.com/office/word/2016/wordml/cid" xmlns:w16="http://schemas.microsoft.com/office/word/2018/wordml" xmlns:w16se="http://schemas.microsoft.com/office/word/2015/wordml/symex" xmlns:wpg="http://schemas.microsoft.com/office/word/2010/wordprocessingGroup" xmlns:wpi="http://schemas.microsoft.com/office/word/2010/wordprocessingInk" xmlns:wne="http://schemas.microsoft.com/office/word/2006/wordml" xmlns:wps="http://schemas.microsoft.com/office/word/2010/wordprocessingShape" mc:Ignorable="w14 w15 w16se w16cid w16 w16cex wp14">
   <w:body>
-    <w:footerReference xmlns:r="http://schemas.openxmlformats.org/officeDocument/2006/relationships" r:id="R479e5c980b0742f2"/>
-    <w:headerReference xmlns:r="http://schemas.openxmlformats.org/officeDocument/2006/relationships" r:id="Rca476ae45561442f"/>
     <w:p>
       <w:pPr>
         <w:pStyle w:val="Title"/>
-        <w:jc w:val="center"/>
       </w:pPr>
       <w:r>
-        <w:t xml:space="preserve">File</w:t>
+        <w:t>File</w:t>
       </w:r>
     </w:p>
     <w:tbl>
       <w:tblPr>
         <w:tblStyle w:val="GridTable4-Accent1"/>
+        <w:tblW w:w="0" w:type="auto"/>
         <w:tblBorders>
-          <w:top w:val="none" w:sz="12"/>
-          <w:bottom w:val="none" w:sz="12"/>
-          <w:left w:val="none" w:sz="12"/>
-          <w:right w:val="none" w:sz="12"/>
-          <w:insideH w:val="none" w:sz="12"/>
-          <w:insideV w:val="none" w:sz="12"/>
+          <w:top w:val="none" w:sz="12" w:space="0" w:color="auto"/>
+          <w:left w:val="none" w:sz="12" w:space="0" w:color="auto"/>
+          <w:bottom w:val="none" w:sz="12" w:space="0" w:color="auto"/>
+          <w:right w:val="none" w:sz="12" w:space="0" w:color="auto"/>
+          <w:insideH w:val="none" w:sz="12" w:space="0" w:color="auto"/>
+          <w:insideV w:val="none" w:sz="12" w:space="0" w:color="auto"/>
         </w:tblBorders>
+        <w:tblLook w:val="04A0" w:firstRow="1" w:lastRow="0" w:firstColumn="1" w:lastColumn="0" w:noHBand="0" w:noVBand="1"/>
       </w:tblPr>
+      <w:tblGrid>
+        <w:gridCol w:w="2873"/>
+        <w:gridCol w:w="6703"/>
+      </w:tblGrid>
       <w:tr>
-        <w:tc>
+        <w:trPr>
+          <w:cnfStyle w:val="100000000000" w:firstRow="1" w:lastRow="0" w:firstColumn="0" w:lastColumn="0" w:oddVBand="0" w:evenVBand="0" w:oddHBand="0" w:evenHBand="0" w:firstRowFirstColumn="0" w:firstRowLastColumn="0" w:lastRowFirstColumn="0" w:lastRowLastColumn="0"/>
+        </w:trPr>
+        <w:tc>
+          <w:tcPr>
+            <w:cnfStyle w:val="001000000000" w:firstRow="0" w:lastRow="0" w:firstColumn="1" w:lastColumn="0" w:oddVBand="0" w:evenVBand="0" w:oddHBand="0" w:evenHBand="0" w:firstRowFirstColumn="0" w:firstRowLastColumn="0" w:lastRowFirstColumn="0" w:lastRowLastColumn="0"/>
+            <w:tcW w:w="30" w:type="pct"/>
+          </w:tcPr>
           <w:p>
             <w:r>
               <w:t>Type:</w:t>
             </w:r>
           </w:p>
-          <w:tcPr>
-            <w:tcW w:w="30" w:type="pct"/>
-          </w:tcPr>
-        </w:tc>
-        <w:tc>
-          <w:p>
+        </w:tc>
+        <w:tc>
+          <w:tcPr>
+            <w:tcW w:w="70" w:type="pct"/>
+          </w:tcPr>
+          <w:p>
+            <w:pPr>
+              <w:cnfStyle w:val="100000000000" w:firstRow="1" w:lastRow="0" w:firstColumn="0" w:lastColumn="0" w:oddVBand="0" w:evenVBand="0" w:oddHBand="0" w:evenHBand="0" w:firstRowFirstColumn="0" w:firstRowLastColumn="0" w:lastRowFirstColumn="0" w:lastRowLastColumn="0"/>
+            </w:pPr>
             <w:r>
               <w:t>PropertySet</w:t>
             </w:r>
           </w:p>
-          <w:tcPr>
-            <w:tcW w:w="70" w:type="pct"/>
-          </w:tcPr>
         </w:tc>
       </w:tr>
       <w:tr>
-        <w:tc>
+        <w:trPr>
+          <w:cnfStyle w:val="000000100000" w:firstRow="0" w:lastRow="0" w:firstColumn="0" w:lastColumn="0" w:oddVBand="0" w:evenVBand="0" w:oddHBand="1" w:evenHBand="0" w:firstRowFirstColumn="0" w:firstRowLastColumn="0" w:lastRowFirstColumn="0" w:lastRowLastColumn="0"/>
+        </w:trPr>
+        <w:tc>
+          <w:tcPr>
+            <w:cnfStyle w:val="001000000000" w:firstRow="0" w:lastRow="0" w:firstColumn="1" w:lastColumn="0" w:oddVBand="0" w:evenVBand="0" w:oddHBand="0" w:evenHBand="0" w:firstRowFirstColumn="0" w:firstRowLastColumn="0" w:lastRowFirstColumn="0" w:lastRowLastColumn="0"/>
+            <w:tcW w:w="30" w:type="pct"/>
+          </w:tcPr>
           <w:p>
             <w:r>
               <w:t>Name:</w:t>
             </w:r>
           </w:p>
-          <w:tcPr>
-            <w:tcW w:w="30" w:type="pct"/>
-          </w:tcPr>
-        </w:tc>
-        <w:tc>
-          <w:p>
+        </w:tc>
+        <w:tc>
+          <w:tcPr>
+            <w:tcW w:w="70" w:type="pct"/>
+          </w:tcPr>
+          <w:p>
+            <w:pPr>
+              <w:cnfStyle w:val="000000100000" w:firstRow="0" w:lastRow="0" w:firstColumn="0" w:lastColumn="0" w:oddVBand="0" w:evenVBand="0" w:oddHBand="1" w:evenHBand="0" w:firstRowFirstColumn="0" w:firstRowLastColumn="0" w:lastRowFirstColumn="0" w:lastRowLastColumn="0"/>
+            </w:pPr>
             <w:r>
               <w:t>File</w:t>
             </w:r>
           </w:p>
-          <w:tcPr>
-            <w:tcW w:w="70" w:type="pct"/>
-          </w:tcPr>
         </w:tc>
       </w:tr>
       <w:tr>
         <w:tc>
+          <w:tcPr>
+            <w:cnfStyle w:val="001000000000" w:firstRow="0" w:lastRow="0" w:firstColumn="1" w:lastColumn="0" w:oddVBand="0" w:evenVBand="0" w:oddHBand="0" w:evenHBand="0" w:firstRowFirstColumn="0" w:firstRowLastColumn="0" w:lastRowFirstColumn="0" w:lastRowLastColumn="0"/>
+            <w:tcW w:w="30" w:type="pct"/>
+          </w:tcPr>
           <w:p>
             <w:r>
               <w:t>Id:</w:t>
             </w:r>
           </w:p>
-          <w:tcPr>
-            <w:tcW w:w="30" w:type="pct"/>
-          </w:tcPr>
-        </w:tc>
-        <w:tc>
-          <w:p>
+        </w:tc>
+        <w:tc>
+          <w:tcPr>
+            <w:tcW w:w="70" w:type="pct"/>
+          </w:tcPr>
+          <w:p>
+            <w:pPr>
+              <w:cnfStyle w:val="000000000000" w:firstRow="0" w:lastRow="0" w:firstColumn="0" w:lastColumn="0" w:oddVBand="0" w:evenVBand="0" w:oddHBand="0" w:evenHBand="0" w:firstRowFirstColumn="0" w:firstRowLastColumn="0" w:lastRowFirstColumn="0" w:lastRowLastColumn="0"/>
+            </w:pPr>
             <w:r>
               <w:t>79d40648-02ba-4055-b700-01dce32196ec</w:t>
             </w:r>
           </w:p>
-          <w:tcPr>
-            <w:tcW w:w="70" w:type="pct"/>
-          </w:tcPr>
         </w:tc>
       </w:tr>
       <w:tr>
-        <w:tc>
+        <w:trPr>
+          <w:cnfStyle w:val="000000100000" w:firstRow="0" w:lastRow="0" w:firstColumn="0" w:lastColumn="0" w:oddVBand="0" w:evenVBand="0" w:oddHBand="1" w:evenHBand="0" w:firstRowFirstColumn="0" w:firstRowLastColumn="0" w:lastRowFirstColumn="0" w:lastRowLastColumn="0"/>
+        </w:trPr>
+        <w:tc>
+          <w:tcPr>
+            <w:cnfStyle w:val="001000000000" w:firstRow="0" w:lastRow="0" w:firstColumn="1" w:lastColumn="0" w:oddVBand="0" w:evenVBand="0" w:oddHBand="0" w:evenHBand="0" w:firstRowFirstColumn="0" w:firstRowLastColumn="0" w:lastRowFirstColumn="0" w:lastRowLastColumn="0"/>
+            <w:tcW w:w="30" w:type="pct"/>
+          </w:tcPr>
           <w:p>
             <w:r>
               <w:t>Visual:</w:t>
             </w:r>
           </w:p>
-          <w:tcPr>
-            <w:tcW w:w="30" w:type="pct"/>
-          </w:tcPr>
-        </w:tc>
-        <w:tc>
-          <w:p>
+        </w:tc>
+        <w:tc>
+          <w:tcPr>
+            <w:tcW w:w="70" w:type="pct"/>
+          </w:tcPr>
+          <w:p>
+            <w:pPr>
+              <w:cnfStyle w:val="000000100000" w:firstRow="0" w:lastRow="0" w:firstColumn="0" w:lastColumn="0" w:oddVBand="0" w:evenVBand="0" w:oddHBand="1" w:evenHBand="0" w:firstRowFirstColumn="0" w:firstRowLastColumn="0" w:lastRowFirstColumn="0" w:lastRowLastColumn="0"/>
+            </w:pPr>
             <w:r>
               <w:t>&amp;phi;&lt;i&gt;File&lt;/i&gt;</w:t>
             </w:r>
           </w:p>
-          <w:tcPr>
-            <w:tcW w:w="70" w:type="pct"/>
-          </w:tcPr>
         </w:tc>
       </w:tr>
       <w:tr>
         <w:tc>
+          <w:tcPr>
+            <w:cnfStyle w:val="001000000000" w:firstRow="0" w:lastRow="0" w:firstColumn="1" w:lastColumn="0" w:oddVBand="0" w:evenVBand="0" w:oddHBand="0" w:evenHBand="0" w:firstRowFirstColumn="0" w:firstRowLastColumn="0" w:lastRowFirstColumn="0" w:lastRowLastColumn="0"/>
+            <w:tcW w:w="30" w:type="pct"/>
+          </w:tcPr>
           <w:p>
             <w:r>
               <w:t>Tooling:</w:t>
             </w:r>
           </w:p>
-          <w:tcPr>
-            <w:tcW w:w="30" w:type="pct"/>
-          </w:tcPr>
-        </w:tc>
-        <w:tc>
-          <w:p>
+        </w:tc>
+        <w:tc>
+          <w:tcPr>
+            <w:tcW w:w="70" w:type="pct"/>
+          </w:tcPr>
+          <w:p>
+            <w:pPr>
+              <w:cnfStyle w:val="000000000000" w:firstRow="0" w:lastRow="0" w:firstColumn="0" w:lastColumn="0" w:oddVBand="0" w:evenVBand="0" w:oddHBand="0" w:evenHBand="0" w:firstRowFirstColumn="0" w:firstRowLastColumn="0" w:lastRowFirstColumn="0" w:lastRowLastColumn="0"/>
+            </w:pPr>
             <w:r>
               <w:t>phFile</w:t>
             </w:r>
           </w:p>
-          <w:tcPr>
-            <w:tcW w:w="70" w:type="pct"/>
-          </w:tcPr>
         </w:tc>
       </w:tr>
       <w:tr>
-        <w:tc>
+        <w:trPr>
+          <w:cnfStyle w:val="000000100000" w:firstRow="0" w:lastRow="0" w:firstColumn="0" w:lastColumn="0" w:oddVBand="0" w:evenVBand="0" w:oddHBand="1" w:evenHBand="0" w:firstRowFirstColumn="0" w:firstRowLastColumn="0" w:lastRowFirstColumn="0" w:lastRowLastColumn="0"/>
+        </w:trPr>
+        <w:tc>
+          <w:tcPr>
+            <w:cnfStyle w:val="001000000000" w:firstRow="0" w:lastRow="0" w:firstColumn="1" w:lastColumn="0" w:oddVBand="0" w:evenVBand="0" w:oddHBand="0" w:evenHBand="0" w:firstRowFirstColumn="0" w:firstRowLastColumn="0" w:lastRowFirstColumn="0" w:lastRowLastColumn="0"/>
+            <w:tcW w:w="30" w:type="pct"/>
+          </w:tcPr>
           <w:p>
             <w:r>
               <w:t>Version:</w:t>
             </w:r>
           </w:p>
-          <w:tcPr>
-            <w:tcW w:w="30" w:type="pct"/>
-          </w:tcPr>
-        </w:tc>
-        <w:tc>
-          <w:p>
+        </w:tc>
+        <w:tc>
+          <w:tcPr>
+            <w:tcW w:w="70" w:type="pct"/>
+          </w:tcPr>
+          <w:p>
+            <w:pPr>
+              <w:cnfStyle w:val="000000100000" w:firstRow="0" w:lastRow="0" w:firstColumn="0" w:lastColumn="0" w:oddVBand="0" w:evenVBand="0" w:oddHBand="1" w:evenHBand="0" w:firstRowFirstColumn="0" w:firstRowLastColumn="0" w:lastRowFirstColumn="0" w:lastRowLastColumn="0"/>
+            </w:pPr>
             <w:r>
               <w:t>1.0</w:t>
             </w:r>
           </w:p>
-          <w:tcPr>
-            <w:tcW w:w="70" w:type="pct"/>
-          </w:tcPr>
         </w:tc>
       </w:tr>
     </w:tbl>
@@ -173,7 +212,10 @@
         <w:jc w:val="left"/>
       </w:pPr>
       <w:r>
-        <w:t>A token class that implements this property set will have a file property or field with a Read/Query and Set control</w:t>
+        <w:t xml:space="preserve">A token class that implements this property set will have a file property or </w:t>
+      </w:r>
+      <w:r>
+        <w:t>field with a Read/Query and Set control</w:t>
       </w:r>
     </w:p>
     <w:p>
@@ -186,10 +228,6 @@
       </w:r>
     </w:p>
     <w:p>
-      <w:pPr>
-        <w:pStyle w:val="Normal"/>
-        <w:jc w:val="left"/>
-      </w:pPr>
       <w:r>
         <w:t>Storing an authentic reference for a file, hash type, hash, uri path, etc. Can be used to detect file tampering when compared with the file from storage.</w:t>
       </w:r>
@@ -203,57 +241,76 @@
         <w:t>Analogies</w:t>
       </w:r>
     </w:p>
-    <w:p>
-      <w:pPr>
-        <w:pStyle w:val="Normal"/>
-        <w:jc w:val="left"/>
-      </w:pPr>
-      <w:r>
-        <w:tbl>
-          <w:tblPr>
-            <w:tblStyle w:val="GridTable4-Accent1"/>
-          </w:tblPr>
-          <w:tr>
-            <w:tc>
-              <w:p>
-                <w:r>
-                  <w:t>Name</w:t>
-                </w:r>
-              </w:p>
-              <w:tcPr>
-                <w:tcW w:w="25" w:type="pct"/>
-              </w:tcPr>
-            </w:tc>
-            <w:tc>
-              <w:p>
-                <w:r>
-                  <w:t>Description</w:t>
-                </w:r>
-              </w:p>
-              <w:tcPr>
-                <w:tcW w:w="75" w:type="pct"/>
-              </w:tcPr>
-            </w:tc>
-          </w:tr>
-          <w:tr>
-            <w:tc>
-              <w:p>
-                <w:r>
-                  <w:t>Cold Storage</w:t>
-                </w:r>
-              </w:p>
-            </w:tc>
-            <w:tc>
-              <w:p>
-                <w:r>
-                  <w:t>Placing a digital copy of an agreement, receipt, etc. in digital storage and store its tamper detection information and location in a token on the blockchain. </w:t>
-                </w:r>
-              </w:p>
-            </w:tc>
-          </w:tr>
-        </w:tbl>
-      </w:r>
-    </w:p>
+    <w:tbl>
+      <w:tblPr>
+        <w:tblStyle w:val="GridTable4-Accent1"/>
+        <w:tblW w:w="0" w:type="auto"/>
+        <w:tblLook w:val="04A0" w:firstRow="1" w:lastRow="0" w:firstColumn="1" w:lastColumn="0" w:noHBand="0" w:noVBand="1"/>
+      </w:tblPr>
+      <w:tblGrid>
+        <w:gridCol w:w="2394"/>
+        <w:gridCol w:w="7182"/>
+      </w:tblGrid>
+      <w:tr>
+        <w:trPr>
+          <w:cnfStyle w:val="100000000000" w:firstRow="1" w:lastRow="0" w:firstColumn="0" w:lastColumn="0" w:oddVBand="0" w:evenVBand="0" w:oddHBand="0" w:evenHBand="0" w:firstRowFirstColumn="0" w:firstRowLastColumn="0" w:lastRowFirstColumn="0" w:lastRowLastColumn="0"/>
+        </w:trPr>
+        <w:tc>
+          <w:tcPr>
+            <w:cnfStyle w:val="001000000000" w:firstRow="0" w:lastRow="0" w:firstColumn="1" w:lastColumn="0" w:oddVBand="0" w:evenVBand="0" w:oddHBand="0" w:evenHBand="0" w:firstRowFirstColumn="0" w:firstRowLastColumn="0" w:lastRowFirstColumn="0" w:lastRowLastColumn="0"/>
+            <w:tcW w:w="25" w:type="pct"/>
+          </w:tcPr>
+          <w:p>
+            <w:r>
+              <w:t>Name</w:t>
+            </w:r>
+          </w:p>
+        </w:tc>
+        <w:tc>
+          <w:tcPr>
+            <w:tcW w:w="75" w:type="pct"/>
+          </w:tcPr>
+          <w:p>
+            <w:pPr>
+              <w:cnfStyle w:val="100000000000" w:firstRow="1" w:lastRow="0" w:firstColumn="0" w:lastColumn="0" w:oddVBand="0" w:evenVBand="0" w:oddHBand="0" w:evenHBand="0" w:firstRowFirstColumn="0" w:firstRowLastColumn="0" w:lastRowFirstColumn="0" w:lastRowLastColumn="0"/>
+            </w:pPr>
+            <w:r>
+              <w:t>Description</w:t>
+            </w:r>
+          </w:p>
+        </w:tc>
+      </w:tr>
+      <w:tr>
+        <w:trPr>
+          <w:cnfStyle w:val="000000100000" w:firstRow="0" w:lastRow="0" w:firstColumn="0" w:lastColumn="0" w:oddVBand="0" w:evenVBand="0" w:oddHBand="1" w:evenHBand="0" w:firstRowFirstColumn="0" w:firstRowLastColumn="0" w:lastRowFirstColumn="0" w:lastRowLastColumn="0"/>
+        </w:trPr>
+        <w:tc>
+          <w:tcPr>
+            <w:cnfStyle w:val="001000000000" w:firstRow="0" w:lastRow="0" w:firstColumn="1" w:lastColumn="0" w:oddVBand="0" w:evenVBand="0" w:oddHBand="0" w:evenHBand="0" w:firstRowFirstColumn="0" w:firstRowLastColumn="0" w:lastRowFirstColumn="0" w:lastRowLastColumn="0"/>
+            <w:tcW w:w="0" w:type="auto"/>
+          </w:tcPr>
+          <w:p>
+            <w:r>
+              <w:t>Cold Storage</w:t>
+            </w:r>
+          </w:p>
+        </w:tc>
+        <w:tc>
+          <w:tcPr>
+            <w:tcW w:w="0" w:type="auto"/>
+          </w:tcPr>
+          <w:p>
+            <w:pPr>
+              <w:cnfStyle w:val="000000100000" w:firstRow="0" w:lastRow="0" w:firstColumn="0" w:lastColumn="0" w:oddVBand="0" w:evenVBand="0" w:oddHBand="1" w:evenHBand="0" w:firstRowFirstColumn="0" w:firstRowLastColumn="0" w:lastRowFirstColumn="0" w:lastRowLastColumn="0"/>
+            </w:pPr>
+            <w:r>
+              <w:t>Placing a digital copy of an agreement, receipt, etc. in digital storage and store its tamper detection information and location in a token on the blockchain.</w:t>
+            </w:r>
+          </w:p>
+        </w:tc>
+      </w:tr>
+    </w:tbl>
+    <w:p/>
     <w:p>
       <w:pPr>
         <w:pStyle w:val="Heading2"/>
@@ -263,51 +320,61 @@
         <w:t>Dependencies</w:t>
       </w:r>
     </w:p>
-    <w:p>
-      <w:pPr>
-        <w:pStyle w:val="Normal"/>
-        <w:jc w:val="left"/>
-      </w:pPr>
-      <w:r>
-        <w:tbl>
-          <w:tblPr>
-            <w:tblStyle w:val="GridTable4-Accent1"/>
-          </w:tblPr>
-          <w:tr>
-            <w:tc>
-              <w:p>
-                <w:r>
-                  <w:t>Artifact Type</w:t>
-                </w:r>
-              </w:p>
-              <w:tcPr>
-                <w:tcW w:w="35" w:type="pct"/>
-              </w:tcPr>
-            </w:tc>
-            <w:tc>
-              <w:p>
-                <w:r>
-                  <w:t>Symbol</w:t>
-                </w:r>
-              </w:p>
-              <w:tcPr>
-                <w:tcW w:w="10" w:type="pct"/>
-              </w:tcPr>
-            </w:tc>
-            <w:tc>
-              <w:p>
-                <w:r>
-                  <w:t>Description</w:t>
-                </w:r>
-              </w:p>
-              <w:tcPr>
-                <w:tcW w:w="55" w:type="pct"/>
-              </w:tcPr>
-            </w:tc>
-          </w:tr>
-        </w:tbl>
-      </w:r>
-    </w:p>
+    <w:tbl>
+      <w:tblPr>
+        <w:tblStyle w:val="GridTable4-Accent1"/>
+        <w:tblW w:w="0" w:type="auto"/>
+        <w:tblLook w:val="04A0" w:firstRow="1" w:lastRow="0" w:firstColumn="1" w:lastColumn="0" w:noHBand="0" w:noVBand="1"/>
+      </w:tblPr>
+      <w:tblGrid>
+        <w:gridCol w:w="3351"/>
+        <w:gridCol w:w="958"/>
+        <w:gridCol w:w="5267"/>
+      </w:tblGrid>
+      <w:tr>
+        <w:trPr>
+          <w:cnfStyle w:val="100000000000" w:firstRow="1" w:lastRow="0" w:firstColumn="0" w:lastColumn="0" w:oddVBand="0" w:evenVBand="0" w:oddHBand="0" w:evenHBand="0" w:firstRowFirstColumn="0" w:firstRowLastColumn="0" w:lastRowFirstColumn="0" w:lastRowLastColumn="0"/>
+        </w:trPr>
+        <w:tc>
+          <w:tcPr>
+            <w:cnfStyle w:val="001000000000" w:firstRow="0" w:lastRow="0" w:firstColumn="1" w:lastColumn="0" w:oddVBand="0" w:evenVBand="0" w:oddHBand="0" w:evenHBand="0" w:firstRowFirstColumn="0" w:firstRowLastColumn="0" w:lastRowFirstColumn="0" w:lastRowLastColumn="0"/>
+            <w:tcW w:w="35" w:type="pct"/>
+          </w:tcPr>
+          <w:p>
+            <w:r>
+              <w:t>Artifact Type</w:t>
+            </w:r>
+          </w:p>
+        </w:tc>
+        <w:tc>
+          <w:tcPr>
+            <w:tcW w:w="10" w:type="pct"/>
+          </w:tcPr>
+          <w:p>
+            <w:pPr>
+              <w:cnfStyle w:val="100000000000" w:firstRow="1" w:lastRow="0" w:firstColumn="0" w:lastColumn="0" w:oddVBand="0" w:evenVBand="0" w:oddHBand="0" w:evenHBand="0" w:firstRowFirstColumn="0" w:firstRowLastColumn="0" w:lastRowFirstColumn="0" w:lastRowLastColumn="0"/>
+            </w:pPr>
+            <w:r>
+              <w:t>Symbol</w:t>
+            </w:r>
+          </w:p>
+        </w:tc>
+        <w:tc>
+          <w:tcPr>
+            <w:tcW w:w="55" w:type="pct"/>
+          </w:tcPr>
+          <w:p>
+            <w:pPr>
+              <w:cnfStyle w:val="100000000000" w:firstRow="1" w:lastRow="0" w:firstColumn="0" w:lastColumn="0" w:oddVBand="0" w:evenVBand="0" w:oddHBand="0" w:evenHBand="0" w:firstRowFirstColumn="0" w:firstRowLastColumn="0" w:lastRowFirstColumn="0" w:lastRowLastColumn="0"/>
+            </w:pPr>
+            <w:r>
+              <w:t>Description</w:t>
+            </w:r>
+          </w:p>
+        </w:tc>
+      </w:tr>
+    </w:tbl>
+    <w:p/>
     <w:p>
       <w:pPr>
         <w:pStyle w:val="Heading2"/>
@@ -317,128 +384,168 @@
         <w:t>Incompatible With</w:t>
       </w:r>
     </w:p>
-    <w:p>
-      <w:pPr>
-        <w:pStyle w:val="Normal"/>
-        <w:jc w:val="left"/>
-      </w:pPr>
-      <w:r>
-        <w:tbl>
-          <w:tblPr>
-            <w:tblStyle w:val="GridTable4-Accent1"/>
-          </w:tblPr>
-          <w:tr>
-            <w:tc>
-              <w:p>
-                <w:r>
-                  <w:t>Artifact Type</w:t>
-                </w:r>
-              </w:p>
-              <w:tcPr>
-                <w:tcW w:w="45" w:type="pct"/>
-              </w:tcPr>
-            </w:tc>
-            <w:tc>
-              <w:p>
-                <w:r>
-                  <w:t>Symbol</w:t>
-                </w:r>
-              </w:p>
-              <w:tcPr>
-                <w:tcW w:w="10" w:type="pct"/>
-              </w:tcPr>
-            </w:tc>
-            <w:tc>
-              <w:p>
-                <w:r>
-                  <w:t>Id</w:t>
-                </w:r>
-              </w:p>
-              <w:tcPr>
-                <w:tcW w:w="45" w:type="pct"/>
-              </w:tcPr>
-            </w:tc>
-          </w:tr>
-        </w:tbl>
-      </w:r>
-    </w:p>
+    <w:tbl>
+      <w:tblPr>
+        <w:tblStyle w:val="GridTable4-Accent1"/>
+        <w:tblW w:w="0" w:type="auto"/>
+        <w:tblLook w:val="04A0" w:firstRow="1" w:lastRow="0" w:firstColumn="1" w:lastColumn="0" w:noHBand="0" w:noVBand="1"/>
+      </w:tblPr>
+      <w:tblGrid>
+        <w:gridCol w:w="4309"/>
+        <w:gridCol w:w="958"/>
+        <w:gridCol w:w="4309"/>
+      </w:tblGrid>
+      <w:tr>
+        <w:trPr>
+          <w:cnfStyle w:val="100000000000" w:firstRow="1" w:lastRow="0" w:firstColumn="0" w:lastColumn="0" w:oddVBand="0" w:evenVBand="0" w:oddHBand="0" w:evenHBand="0" w:firstRowFirstColumn="0" w:firstRowLastColumn="0" w:lastRowFirstColumn="0" w:lastRowLastColumn="0"/>
+        </w:trPr>
+        <w:tc>
+          <w:tcPr>
+            <w:cnfStyle w:val="001000000000" w:firstRow="0" w:lastRow="0" w:firstColumn="1" w:lastColumn="0" w:oddVBand="0" w:evenVBand="0" w:oddHBand="0" w:evenHBand="0" w:firstRowFirstColumn="0" w:firstRowLastColumn="0" w:lastRowFirstColumn="0" w:lastRowLastColumn="0"/>
+            <w:tcW w:w="45" w:type="pct"/>
+          </w:tcPr>
+          <w:p>
+            <w:r>
+              <w:t>Artifact Type</w:t>
+            </w:r>
+          </w:p>
+        </w:tc>
+        <w:tc>
+          <w:tcPr>
+            <w:tcW w:w="10" w:type="pct"/>
+          </w:tcPr>
+          <w:p>
+            <w:pPr>
+              <w:cnfStyle w:val="100000000000" w:firstRow="1" w:lastRow="0" w:firstColumn="0" w:lastColumn="0" w:oddVBand="0" w:evenVBand="0" w:oddHBand="0" w:evenHBand="0" w:firstRowFirstColumn="0" w:firstRowLastColumn="0" w:lastRowFirstColumn="0" w:lastRowLastColumn="0"/>
+            </w:pPr>
+            <w:r>
+              <w:t>Symbol</w:t>
+            </w:r>
+          </w:p>
+        </w:tc>
+        <w:tc>
+          <w:tcPr>
+            <w:tcW w:w="45" w:type="pct"/>
+          </w:tcPr>
+          <w:p>
+            <w:pPr>
+              <w:cnfStyle w:val="100000000000" w:firstRow="1" w:lastRow="0" w:firstColumn="0" w:lastColumn="0" w:oddVBand="0" w:evenVBand="0" w:oddHBand="0" w:evenHBand="0" w:firstRowFirstColumn="0" w:firstRowLastColumn="0" w:lastRowFirstColumn="0" w:lastRowLastColumn="0"/>
+            </w:pPr>
+            <w:r>
+              <w:t>Id</w:t>
+            </w:r>
+          </w:p>
+        </w:tc>
+      </w:tr>
+    </w:tbl>
+    <w:p/>
     <w:p>
       <w:pPr>
         <w:pStyle w:val="Heading2"/>
         <w:jc w:val="left"/>
       </w:pPr>
       <w:r>
+        <w:lastRenderedPageBreak/>
         <w:t>Influenced By</w:t>
       </w:r>
     </w:p>
-    <w:p>
-      <w:pPr>
-        <w:pStyle w:val="Normal"/>
-        <w:jc w:val="left"/>
-      </w:pPr>
-      <w:r>
-        <w:tbl>
-          <w:tblPr>
-            <w:tblStyle w:val="GridTable4-Accent1"/>
-          </w:tblPr>
-          <w:tr>
-            <w:tc>
-              <w:p>
-                <w:r>
-                  <w:t>Description</w:t>
-                </w:r>
-              </w:p>
-              <w:tcPr>
-                <w:tcW w:w="75" w:type="pct"/>
-              </w:tcPr>
-            </w:tc>
-            <w:tc>
-              <w:p>
-                <w:r>
-                  <w:t>Symbol</w:t>
-                </w:r>
-              </w:p>
-              <w:tcPr>
-                <w:tcW w:w="10" w:type="pct"/>
-              </w:tcPr>
-            </w:tc>
-            <w:tc>
-              <w:p>
-                <w:r>
-                  <w:t>Applies To</w:t>
-                </w:r>
-              </w:p>
-              <w:tcPr>
-                <w:tcW w:w="15" w:type="pct"/>
-              </w:tcPr>
-            </w:tc>
-          </w:tr>
-          <w:tr>
-            <w:tc>
-              <w:p>
-                <w:r>
-                  <w:t>Roles should be used to control what accounts can set the File Property.</w:t>
-                </w:r>
-              </w:p>
-            </w:tc>
-            <w:tc>
-              <w:p>
-                <w:r>
-                  <w:t>r</w:t>
-                </w:r>
-              </w:p>
-            </w:tc>
-            <w:tc>
-              <w:p>
-                <w:r>
-                  <w:t>[ ]</w:t>
-                </w:r>
-              </w:p>
-            </w:tc>
-          </w:tr>
-        </w:tbl>
-      </w:r>
-    </w:p>
+    <w:tbl>
+      <w:tblPr>
+        <w:tblStyle w:val="GridTable4-Accent1"/>
+        <w:tblW w:w="0" w:type="auto"/>
+        <w:tblLook w:val="04A0" w:firstRow="1" w:lastRow="0" w:firstColumn="1" w:lastColumn="0" w:noHBand="0" w:noVBand="1"/>
+      </w:tblPr>
+      <w:tblGrid>
+        <w:gridCol w:w="7182"/>
+        <w:gridCol w:w="958"/>
+        <w:gridCol w:w="1436"/>
+      </w:tblGrid>
+      <w:tr>
+        <w:trPr>
+          <w:cnfStyle w:val="100000000000" w:firstRow="1" w:lastRow="0" w:firstColumn="0" w:lastColumn="0" w:oddVBand="0" w:evenVBand="0" w:oddHBand="0" w:evenHBand="0" w:firstRowFirstColumn="0" w:firstRowLastColumn="0" w:lastRowFirstColumn="0" w:lastRowLastColumn="0"/>
+        </w:trPr>
+        <w:tc>
+          <w:tcPr>
+            <w:cnfStyle w:val="001000000000" w:firstRow="0" w:lastRow="0" w:firstColumn="1" w:lastColumn="0" w:oddVBand="0" w:evenVBand="0" w:oddHBand="0" w:evenHBand="0" w:firstRowFirstColumn="0" w:firstRowLastColumn="0" w:lastRowFirstColumn="0" w:lastRowLastColumn="0"/>
+            <w:tcW w:w="75" w:type="pct"/>
+          </w:tcPr>
+          <w:p>
+            <w:r>
+              <w:t>Description</w:t>
+            </w:r>
+          </w:p>
+        </w:tc>
+        <w:tc>
+          <w:tcPr>
+            <w:tcW w:w="10" w:type="pct"/>
+          </w:tcPr>
+          <w:p>
+            <w:pPr>
+              <w:cnfStyle w:val="100000000000" w:firstRow="1" w:lastRow="0" w:firstColumn="0" w:lastColumn="0" w:oddVBand="0" w:evenVBand="0" w:oddHBand="0" w:evenHBand="0" w:firstRowFirstColumn="0" w:firstRowLastColumn="0" w:lastRowFirstColumn="0" w:lastRowLastColumn="0"/>
+            </w:pPr>
+            <w:r>
+              <w:t>Symbol</w:t>
+            </w:r>
+          </w:p>
+        </w:tc>
+        <w:tc>
+          <w:tcPr>
+            <w:tcW w:w="15" w:type="pct"/>
+          </w:tcPr>
+          <w:p>
+            <w:pPr>
+              <w:cnfStyle w:val="100000000000" w:firstRow="1" w:lastRow="0" w:firstColumn="0" w:lastColumn="0" w:oddVBand="0" w:evenVBand="0" w:oddHBand="0" w:evenHBand="0" w:firstRowFirstColumn="0" w:firstRowLastColumn="0" w:lastRowFirstColumn="0" w:lastRowLastColumn="0"/>
+            </w:pPr>
+            <w:r>
+              <w:t>Applies To</w:t>
+            </w:r>
+          </w:p>
+        </w:tc>
+      </w:tr>
+      <w:tr>
+        <w:trPr>
+          <w:cnfStyle w:val="000000100000" w:firstRow="0" w:lastRow="0" w:firstColumn="0" w:lastColumn="0" w:oddVBand="0" w:evenVBand="0" w:oddHBand="1" w:evenHBand="0" w:firstRowFirstColumn="0" w:firstRowLastColumn="0" w:lastRowFirstColumn="0" w:lastRowLastColumn="0"/>
+        </w:trPr>
+        <w:tc>
+          <w:tcPr>
+            <w:cnfStyle w:val="001000000000" w:firstRow="0" w:lastRow="0" w:firstColumn="1" w:lastColumn="0" w:oddVBand="0" w:evenVBand="0" w:oddHBand="0" w:evenHBand="0" w:firstRowFirstColumn="0" w:firstRowLastColumn="0" w:lastRowFirstColumn="0" w:lastRowLastColumn="0"/>
+            <w:tcW w:w="0" w:type="auto"/>
+          </w:tcPr>
+          <w:p>
+            <w:r>
+              <w:t>Roles should be used to control what accounts can set the File Property.</w:t>
+            </w:r>
+          </w:p>
+        </w:tc>
+        <w:tc>
+          <w:tcPr>
+            <w:tcW w:w="0" w:type="auto"/>
+          </w:tcPr>
+          <w:p>
+            <w:pPr>
+              <w:cnfStyle w:val="000000100000" w:firstRow="0" w:lastRow="0" w:firstColumn="0" w:lastColumn="0" w:oddVBand="0" w:evenVBand="0" w:oddHBand="1" w:evenHBand="0" w:firstRowFirstColumn="0" w:firstRowLastColumn="0" w:lastRowFirstColumn="0" w:lastRowLastColumn="0"/>
+            </w:pPr>
+            <w:r>
+              <w:t>r</w:t>
+            </w:r>
+          </w:p>
+        </w:tc>
+        <w:tc>
+          <w:tcPr>
+            <w:tcW w:w="0" w:type="auto"/>
+          </w:tcPr>
+          <w:p>
+            <w:pPr>
+              <w:cnfStyle w:val="000000100000" w:firstRow="0" w:lastRow="0" w:firstColumn="0" w:lastColumn="0" w:oddVBand="0" w:evenVBand="0" w:oddHBand="1" w:evenHBand="0" w:firstRowFirstColumn="0" w:firstRowLastColumn="0" w:lastRowFirstColumn="0" w:lastRowLastColumn="0"/>
+            </w:pPr>
+            <w:r>
+              <w:t>[ ]</w:t>
+            </w:r>
+          </w:p>
+        </w:tc>
+      </w:tr>
+    </w:tbl>
+    <w:p/>
     <w:p>
       <w:pPr>
         <w:pStyle w:val="Heading2"/>
@@ -448,97 +555,136 @@
         <w:t>Artifact Files</w:t>
       </w:r>
     </w:p>
-    <w:p>
-      <w:pPr>
-        <w:pStyle w:val="Normal"/>
-        <w:jc w:val="left"/>
-      </w:pPr>
-      <w:r>
-        <w:tbl>
-          <w:tblPr>
-            <w:tblStyle w:val="GridTable4-Accent1"/>
-          </w:tblPr>
-          <w:tr>
-            <w:tc>
-              <w:p>
-                <w:r>
-                  <w:t>Content Type</w:t>
-                </w:r>
-              </w:p>
-              <w:tcPr>
-                <w:tcW w:w="10" w:type="pct"/>
-              </w:tcPr>
-            </w:tc>
-            <w:tc>
-              <w:p>
-                <w:r>
-                  <w:t>File Name</w:t>
-                </w:r>
-              </w:p>
-              <w:tcPr>
-                <w:tcW w:w="25" w:type="pct"/>
-              </w:tcPr>
-            </w:tc>
-            <w:tc>
-              <w:p>
-                <w:r>
-                  <w:t>File Content</w:t>
-                </w:r>
-              </w:p>
-              <w:tcPr>
-                <w:tcW w:w="65" w:type="pct"/>
-              </w:tcPr>
-            </w:tc>
-          </w:tr>
-          <w:tr>
-            <w:tc>
-              <w:p>
-                <w:r>
-                  <w:t>Control</w:t>
-                </w:r>
-              </w:p>
-            </w:tc>
-            <w:tc>
-              <w:p>
-                <w:r>
-                  <w:t>file.proto</w:t>
-                </w:r>
-              </w:p>
-            </w:tc>
-            <w:tc>
-              <w:p>
-                <w:r>
-                  <w:t/>
-                </w:r>
-              </w:p>
-            </w:tc>
-          </w:tr>
-          <w:tr>
-            <w:tc>
-              <w:p>
-                <w:r>
-                  <w:t>Uml</w:t>
-                </w:r>
-              </w:p>
-            </w:tc>
-            <w:tc>
-              <w:p>
-                <w:r>
-                  <w:t>file.md</w:t>
-                </w:r>
-              </w:p>
-            </w:tc>
-            <w:tc>
-              <w:p>
-                <w:r>
-                  <w:t/>
-                </w:r>
-              </w:p>
-            </w:tc>
-          </w:tr>
-        </w:tbl>
-      </w:r>
-    </w:p>
+    <w:tbl>
+      <w:tblPr>
+        <w:tblStyle w:val="GridTable4-Accent1"/>
+        <w:tblW w:w="0" w:type="auto"/>
+        <w:tblLook w:val="04A0" w:firstRow="1" w:lastRow="0" w:firstColumn="1" w:lastColumn="0" w:noHBand="0" w:noVBand="1"/>
+      </w:tblPr>
+      <w:tblGrid>
+        <w:gridCol w:w="958"/>
+        <w:gridCol w:w="2394"/>
+        <w:gridCol w:w="6224"/>
+      </w:tblGrid>
+      <w:tr>
+        <w:trPr>
+          <w:cnfStyle w:val="100000000000" w:firstRow="1" w:lastRow="0" w:firstColumn="0" w:lastColumn="0" w:oddVBand="0" w:evenVBand="0" w:oddHBand="0" w:evenHBand="0" w:firstRowFirstColumn="0" w:firstRowLastColumn="0" w:lastRowFirstColumn="0" w:lastRowLastColumn="0"/>
+        </w:trPr>
+        <w:tc>
+          <w:tcPr>
+            <w:cnfStyle w:val="001000000000" w:firstRow="0" w:lastRow="0" w:firstColumn="1" w:lastColumn="0" w:oddVBand="0" w:evenVBand="0" w:oddHBand="0" w:evenHBand="0" w:firstRowFirstColumn="0" w:firstRowLastColumn="0" w:lastRowFirstColumn="0" w:lastRowLastColumn="0"/>
+            <w:tcW w:w="10" w:type="pct"/>
+          </w:tcPr>
+          <w:p>
+            <w:r>
+              <w:t>Content Type</w:t>
+            </w:r>
+          </w:p>
+        </w:tc>
+        <w:tc>
+          <w:tcPr>
+            <w:tcW w:w="25" w:type="pct"/>
+          </w:tcPr>
+          <w:p>
+            <w:pPr>
+              <w:cnfStyle w:val="100000000000" w:firstRow="1" w:lastRow="0" w:firstColumn="0" w:lastColumn="0" w:oddVBand="0" w:evenVBand="0" w:oddHBand="0" w:evenHBand="0" w:firstRowFirstColumn="0" w:firstRowLastColumn="0" w:lastRowFirstColumn="0" w:lastRowLastColumn="0"/>
+            </w:pPr>
+            <w:r>
+              <w:t>File Name</w:t>
+            </w:r>
+          </w:p>
+        </w:tc>
+        <w:tc>
+          <w:tcPr>
+            <w:tcW w:w="65" w:type="pct"/>
+          </w:tcPr>
+          <w:p>
+            <w:pPr>
+              <w:cnfStyle w:val="100000000000" w:firstRow="1" w:lastRow="0" w:firstColumn="0" w:lastColumn="0" w:oddVBand="0" w:evenVBand="0" w:oddHBand="0" w:evenHBand="0" w:firstRowFirstColumn="0" w:firstRowLastColumn="0" w:lastRowFirstColumn="0" w:lastRowLastColumn="0"/>
+            </w:pPr>
+            <w:r>
+              <w:t>File Content</w:t>
+            </w:r>
+          </w:p>
+        </w:tc>
+      </w:tr>
+      <w:tr>
+        <w:trPr>
+          <w:cnfStyle w:val="000000100000" w:firstRow="0" w:lastRow="0" w:firstColumn="0" w:lastColumn="0" w:oddVBand="0" w:evenVBand="0" w:oddHBand="1" w:evenHBand="0" w:firstRowFirstColumn="0" w:firstRowLastColumn="0" w:lastRowFirstColumn="0" w:lastRowLastColumn="0"/>
+        </w:trPr>
+        <w:tc>
+          <w:tcPr>
+            <w:cnfStyle w:val="001000000000" w:firstRow="0" w:lastRow="0" w:firstColumn="1" w:lastColumn="0" w:oddVBand="0" w:evenVBand="0" w:oddHBand="0" w:evenHBand="0" w:firstRowFirstColumn="0" w:firstRowLastColumn="0" w:lastRowFirstColumn="0" w:lastRowLastColumn="0"/>
+            <w:tcW w:w="0" w:type="auto"/>
+          </w:tcPr>
+          <w:p>
+            <w:r>
+              <w:t>Control</w:t>
+            </w:r>
+          </w:p>
+        </w:tc>
+        <w:tc>
+          <w:tcPr>
+            <w:tcW w:w="0" w:type="auto"/>
+          </w:tcPr>
+          <w:p>
+            <w:pPr>
+              <w:cnfStyle w:val="000000100000" w:firstRow="0" w:lastRow="0" w:firstColumn="0" w:lastColumn="0" w:oddVBand="0" w:evenVBand="0" w:oddHBand="1" w:evenHBand="0" w:firstRowFirstColumn="0" w:firstRowLastColumn="0" w:lastRowFirstColumn="0" w:lastRowLastColumn="0"/>
+            </w:pPr>
+            <w:r>
+              <w:t>file.proto</w:t>
+            </w:r>
+          </w:p>
+        </w:tc>
+        <w:tc>
+          <w:tcPr>
+            <w:tcW w:w="0" w:type="auto"/>
+          </w:tcPr>
+          <w:p>
+            <w:pPr>
+              <w:cnfStyle w:val="000000100000" w:firstRow="0" w:lastRow="0" w:firstColumn="0" w:lastColumn="0" w:oddVBand="0" w:evenVBand="0" w:oddHBand="1" w:evenHBand="0" w:firstRowFirstColumn="0" w:firstRowLastColumn="0" w:lastRowFirstColumn="0" w:lastRowLastColumn="0"/>
+            </w:pPr>
+          </w:p>
+        </w:tc>
+      </w:tr>
+      <w:tr>
+        <w:tc>
+          <w:tcPr>
+            <w:cnfStyle w:val="001000000000" w:firstRow="0" w:lastRow="0" w:firstColumn="1" w:lastColumn="0" w:oddVBand="0" w:evenVBand="0" w:oddHBand="0" w:evenHBand="0" w:firstRowFirstColumn="0" w:firstRowLastColumn="0" w:lastRowFirstColumn="0" w:lastRowLastColumn="0"/>
+            <w:tcW w:w="0" w:type="auto"/>
+          </w:tcPr>
+          <w:p>
+            <w:r>
+              <w:t>Uml</w:t>
+            </w:r>
+          </w:p>
+        </w:tc>
+        <w:tc>
+          <w:tcPr>
+            <w:tcW w:w="0" w:type="auto"/>
+          </w:tcPr>
+          <w:p>
+            <w:pPr>
+              <w:cnfStyle w:val="000000000000" w:firstRow="0" w:lastRow="0" w:firstColumn="0" w:lastColumn="0" w:oddVBand="0" w:evenVBand="0" w:oddHBand="0" w:evenHBand="0" w:firstRowFirstColumn="0" w:firstRowLastColumn="0" w:lastRowFirstColumn="0" w:lastRowLastColumn="0"/>
+            </w:pPr>
+            <w:r>
+              <w:t>file.md</w:t>
+            </w:r>
+          </w:p>
+        </w:tc>
+        <w:tc>
+          <w:tcPr>
+            <w:tcW w:w="0" w:type="auto"/>
+          </w:tcPr>
+          <w:p>
+            <w:pPr>
+              <w:cnfStyle w:val="000000000000" w:firstRow="0" w:lastRow="0" w:firstColumn="0" w:lastColumn="0" w:oddVBand="0" w:evenVBand="0" w:oddHBand="0" w:evenHBand="0" w:firstRowFirstColumn="0" w:firstRowLastColumn="0" w:lastRowFirstColumn="0" w:lastRowLastColumn="0"/>
+            </w:pPr>
+          </w:p>
+        </w:tc>
+      </w:tr>
+    </w:tbl>
+    <w:p/>
     <w:p>
       <w:pPr>
         <w:pStyle w:val="Heading2"/>
@@ -548,90 +694,127 @@
         <w:t>Code Map</w:t>
       </w:r>
     </w:p>
-    <w:p>
-      <w:pPr>
-        <w:pStyle w:val="Normal"/>
-      </w:pPr>
-      <w:r>
-        <w:tbl>
-          <w:tblPr>
-            <w:tblStyle w:val="GridTable4-Accent1"/>
-          </w:tblPr>
-          <w:tr>
-            <w:tc>
-              <w:p>
-                <w:r>
-                  <w:t>Map Type</w:t>
-                </w:r>
-              </w:p>
-              <w:tcPr>
-                <w:tcW w:w="15" w:type="pct"/>
-              </w:tcPr>
-            </w:tc>
-            <w:tc>
-              <w:p>
-                <w:r>
-                  <w:t>Name</w:t>
-                </w:r>
-              </w:p>
-              <w:tcPr>
-                <w:tcW w:w="15" w:type="pct"/>
-              </w:tcPr>
-            </w:tc>
-            <w:tc>
-              <w:p>
-                <w:r>
-                  <w:t>Platform</w:t>
-                </w:r>
-              </w:p>
-              <w:tcPr>
-                <w:tcW w:w="15" w:type="pct"/>
-              </w:tcPr>
-            </w:tc>
-            <w:tc>
-              <w:p>
-                <w:r>
-                  <w:t>Location</w:t>
-                </w:r>
-              </w:p>
-              <w:tcPr>
-                <w:tcW w:w="55" w:type="pct"/>
-              </w:tcPr>
-            </w:tc>
-          </w:tr>
-          <w:tr>
-            <w:tc>
-              <w:p>
-                <w:r>
-                  <w:t>SourceCode</w:t>
-                </w:r>
-              </w:p>
-            </w:tc>
-            <w:tc>
-              <w:p>
-                <w:r>
-                  <w:t>Code 1</w:t>
-                </w:r>
-              </w:p>
-            </w:tc>
-            <w:tc>
-              <w:p>
-                <w:r>
-                  <w:t>Daml</w:t>
-                </w:r>
-              </w:p>
-            </w:tc>
-            <w:tc>
-              <w:p>
-                <w:r>
-                  <w:t/>
-                </w:r>
-              </w:p>
-            </w:tc>
-          </w:tr>
-        </w:tbl>
-      </w:r>
-    </w:p>
+    <w:tbl>
+      <w:tblPr>
+        <w:tblStyle w:val="GridTable4-Accent1"/>
+        <w:tblW w:w="0" w:type="auto"/>
+        <w:tblLook w:val="04A0" w:firstRow="1" w:lastRow="0" w:firstColumn="1" w:lastColumn="0" w:noHBand="0" w:noVBand="1"/>
+      </w:tblPr>
+      <w:tblGrid>
+        <w:gridCol w:w="1437"/>
+        <w:gridCol w:w="1436"/>
+        <w:gridCol w:w="1436"/>
+        <w:gridCol w:w="5267"/>
+      </w:tblGrid>
+      <w:tr>
+        <w:trPr>
+          <w:cnfStyle w:val="100000000000" w:firstRow="1" w:lastRow="0" w:firstColumn="0" w:lastColumn="0" w:oddVBand="0" w:evenVBand="0" w:oddHBand="0" w:evenHBand="0" w:firstRowFirstColumn="0" w:firstRowLastColumn="0" w:lastRowFirstColumn="0" w:lastRowLastColumn="0"/>
+        </w:trPr>
+        <w:tc>
+          <w:tcPr>
+            <w:cnfStyle w:val="001000000000" w:firstRow="0" w:lastRow="0" w:firstColumn="1" w:lastColumn="0" w:oddVBand="0" w:evenVBand="0" w:oddHBand="0" w:evenHBand="0" w:firstRowFirstColumn="0" w:firstRowLastColumn="0" w:lastRowFirstColumn="0" w:lastRowLastColumn="0"/>
+            <w:tcW w:w="15" w:type="pct"/>
+          </w:tcPr>
+          <w:p>
+            <w:r>
+              <w:t>Map Type</w:t>
+            </w:r>
+          </w:p>
+        </w:tc>
+        <w:tc>
+          <w:tcPr>
+            <w:tcW w:w="15" w:type="pct"/>
+          </w:tcPr>
+          <w:p>
+            <w:pPr>
+              <w:cnfStyle w:val="100000000000" w:firstRow="1" w:lastRow="0" w:firstColumn="0" w:lastColumn="0" w:oddVBand="0" w:evenVBand="0" w:oddHBand="0" w:evenHBand="0" w:firstRowFirstColumn="0" w:firstRowLastColumn="0" w:lastRowFirstColumn="0" w:lastRowLastColumn="0"/>
+            </w:pPr>
+            <w:r>
+              <w:t>Name</w:t>
+            </w:r>
+          </w:p>
+        </w:tc>
+        <w:tc>
+          <w:tcPr>
+            <w:tcW w:w="15" w:type="pct"/>
+          </w:tcPr>
+          <w:p>
+            <w:pPr>
+              <w:cnfStyle w:val="100000000000" w:firstRow="1" w:lastRow="0" w:firstColumn="0" w:lastColumn="0" w:oddVBand="0" w:evenVBand="0" w:oddHBand="0" w:evenHBand="0" w:firstRowFirstColumn="0" w:firstRowLastColumn="0" w:lastRowFirstColumn="0" w:lastRowLastColumn="0"/>
+            </w:pPr>
+            <w:r>
+              <w:t>Platform</w:t>
+            </w:r>
+          </w:p>
+        </w:tc>
+        <w:tc>
+          <w:tcPr>
+            <w:tcW w:w="55" w:type="pct"/>
+          </w:tcPr>
+          <w:p>
+            <w:pPr>
+              <w:cnfStyle w:val="100000000000" w:firstRow="1" w:lastRow="0" w:firstColumn="0" w:lastColumn="0" w:oddVBand="0" w:evenVBand="0" w:oddHBand="0" w:evenHBand="0" w:firstRowFirstColumn="0" w:firstRowLastColumn="0" w:lastRowFirstColumn="0" w:lastRowLastColumn="0"/>
+            </w:pPr>
+            <w:r>
+              <w:t>Location</w:t>
+            </w:r>
+          </w:p>
+        </w:tc>
+      </w:tr>
+      <w:tr>
+        <w:trPr>
+          <w:cnfStyle w:val="000000100000" w:firstRow="0" w:lastRow="0" w:firstColumn="0" w:lastColumn="0" w:oddVBand="0" w:evenVBand="0" w:oddHBand="1" w:evenHBand="0" w:firstRowFirstColumn="0" w:firstRowLastColumn="0" w:lastRowFirstColumn="0" w:lastRowLastColumn="0"/>
+        </w:trPr>
+        <w:tc>
+          <w:tcPr>
+            <w:cnfStyle w:val="001000000000" w:firstRow="0" w:lastRow="0" w:firstColumn="1" w:lastColumn="0" w:oddVBand="0" w:evenVBand="0" w:oddHBand="0" w:evenHBand="0" w:firstRowFirstColumn="0" w:firstRowLastColumn="0" w:lastRowFirstColumn="0" w:lastRowLastColumn="0"/>
+            <w:tcW w:w="0" w:type="auto"/>
+          </w:tcPr>
+          <w:p>
+            <w:r>
+              <w:t>SourceCode</w:t>
+            </w:r>
+          </w:p>
+        </w:tc>
+        <w:tc>
+          <w:tcPr>
+            <w:tcW w:w="0" w:type="auto"/>
+          </w:tcPr>
+          <w:p>
+            <w:pPr>
+              <w:cnfStyle w:val="000000100000" w:firstRow="0" w:lastRow="0" w:firstColumn="0" w:lastColumn="0" w:oddVBand="0" w:evenVBand="0" w:oddHBand="1" w:evenHBand="0" w:firstRowFirstColumn="0" w:firstRowLastColumn="0" w:lastRowFirstColumn="0" w:lastRowLastColumn="0"/>
+            </w:pPr>
+            <w:r>
+              <w:t>Code 1</w:t>
+            </w:r>
+          </w:p>
+        </w:tc>
+        <w:tc>
+          <w:tcPr>
+            <w:tcW w:w="0" w:type="auto"/>
+          </w:tcPr>
+          <w:p>
+            <w:pPr>
+              <w:cnfStyle w:val="000000100000" w:firstRow="0" w:lastRow="0" w:firstColumn="0" w:lastColumn="0" w:oddVBand="0" w:evenVBand="0" w:oddHBand="1" w:evenHBand="0" w:firstRowFirstColumn="0" w:firstRowLastColumn="0" w:lastRowFirstColumn="0" w:lastRowLastColumn="0"/>
+            </w:pPr>
+            <w:r>
+              <w:t>Daml</w:t>
+            </w:r>
+          </w:p>
+        </w:tc>
+        <w:tc>
+          <w:tcPr>
+            <w:tcW w:w="0" w:type="auto"/>
+          </w:tcPr>
+          <w:p>
+            <w:pPr>
+              <w:cnfStyle w:val="000000100000" w:firstRow="0" w:lastRow="0" w:firstColumn="0" w:lastColumn="0" w:oddVBand="0" w:evenVBand="0" w:oddHBand="1" w:evenHBand="0" w:firstRowFirstColumn="0" w:firstRowLastColumn="0" w:lastRowFirstColumn="0" w:lastRowLastColumn="0"/>
+            </w:pPr>
+          </w:p>
+        </w:tc>
+      </w:tr>
+    </w:tbl>
+    <w:p/>
     <w:p>
       <w:pPr>
         <w:pStyle w:val="Heading2"/>
@@ -641,91 +824,127 @@
         <w:t>Implementation Map</w:t>
       </w:r>
     </w:p>
-    <w:p>
-      <w:pPr>
-        <w:pStyle w:val="Normal"/>
-        <w:jc w:val="left"/>
-      </w:pPr>
-      <w:r>
-        <w:tbl>
-          <w:tblPr>
-            <w:tblStyle w:val="GridTable4-Accent1"/>
-          </w:tblPr>
-          <w:tr>
-            <w:tc>
-              <w:p>
-                <w:r>
-                  <w:t>Map Type</w:t>
-                </w:r>
-              </w:p>
-              <w:tcPr>
-                <w:tcW w:w="15" w:type="pct"/>
-              </w:tcPr>
-            </w:tc>
-            <w:tc>
-              <w:p>
-                <w:r>
-                  <w:t>Name</w:t>
-                </w:r>
-              </w:p>
-              <w:tcPr>
-                <w:tcW w:w="15" w:type="pct"/>
-              </w:tcPr>
-            </w:tc>
-            <w:tc>
-              <w:p>
-                <w:r>
-                  <w:t>Platform</w:t>
-                </w:r>
-              </w:p>
-              <w:tcPr>
-                <w:tcW w:w="15" w:type="pct"/>
-              </w:tcPr>
-            </w:tc>
-            <w:tc>
-              <w:p>
-                <w:r>
-                  <w:t>Location</w:t>
-                </w:r>
-              </w:p>
-              <w:tcPr>
-                <w:tcW w:w="55" w:type="pct"/>
-              </w:tcPr>
-            </w:tc>
-          </w:tr>
-          <w:tr>
-            <w:tc>
-              <w:p>
-                <w:r>
-                  <w:t>Implementation</w:t>
-                </w:r>
-              </w:p>
-            </w:tc>
-            <w:tc>
-              <w:p>
-                <w:r>
-                  <w:t>Implementation 1</w:t>
-                </w:r>
-              </w:p>
-            </w:tc>
-            <w:tc>
-              <w:p>
-                <w:r>
-                  <w:t>ChaincodeGo</w:t>
-                </w:r>
-              </w:p>
-            </w:tc>
-            <w:tc>
-              <w:p>
-                <w:r>
-                  <w:t/>
-                </w:r>
-              </w:p>
-            </w:tc>
-          </w:tr>
-        </w:tbl>
-      </w:r>
-    </w:p>
+    <w:tbl>
+      <w:tblPr>
+        <w:tblStyle w:val="GridTable4-Accent1"/>
+        <w:tblW w:w="0" w:type="auto"/>
+        <w:tblLook w:val="04A0" w:firstRow="1" w:lastRow="0" w:firstColumn="1" w:lastColumn="0" w:noHBand="0" w:noVBand="1"/>
+      </w:tblPr>
+      <w:tblGrid>
+        <w:gridCol w:w="1629"/>
+        <w:gridCol w:w="1593"/>
+        <w:gridCol w:w="1356"/>
+        <w:gridCol w:w="4998"/>
+      </w:tblGrid>
+      <w:tr>
+        <w:trPr>
+          <w:cnfStyle w:val="100000000000" w:firstRow="1" w:lastRow="0" w:firstColumn="0" w:lastColumn="0" w:oddVBand="0" w:evenVBand="0" w:oddHBand="0" w:evenHBand="0" w:firstRowFirstColumn="0" w:firstRowLastColumn="0" w:lastRowFirstColumn="0" w:lastRowLastColumn="0"/>
+        </w:trPr>
+        <w:tc>
+          <w:tcPr>
+            <w:cnfStyle w:val="001000000000" w:firstRow="0" w:lastRow="0" w:firstColumn="1" w:lastColumn="0" w:oddVBand="0" w:evenVBand="0" w:oddHBand="0" w:evenHBand="0" w:firstRowFirstColumn="0" w:firstRowLastColumn="0" w:lastRowFirstColumn="0" w:lastRowLastColumn="0"/>
+            <w:tcW w:w="15" w:type="pct"/>
+          </w:tcPr>
+          <w:p>
+            <w:r>
+              <w:t>Map Type</w:t>
+            </w:r>
+          </w:p>
+        </w:tc>
+        <w:tc>
+          <w:tcPr>
+            <w:tcW w:w="15" w:type="pct"/>
+          </w:tcPr>
+          <w:p>
+            <w:pPr>
+              <w:cnfStyle w:val="100000000000" w:firstRow="1" w:lastRow="0" w:firstColumn="0" w:lastColumn="0" w:oddVBand="0" w:evenVBand="0" w:oddHBand="0" w:evenHBand="0" w:firstRowFirstColumn="0" w:firstRowLastColumn="0" w:lastRowFirstColumn="0" w:lastRowLastColumn="0"/>
+            </w:pPr>
+            <w:r>
+              <w:t>Name</w:t>
+            </w:r>
+          </w:p>
+        </w:tc>
+        <w:tc>
+          <w:tcPr>
+            <w:tcW w:w="15" w:type="pct"/>
+          </w:tcPr>
+          <w:p>
+            <w:pPr>
+              <w:cnfStyle w:val="100000000000" w:firstRow="1" w:lastRow="0" w:firstColumn="0" w:lastColumn="0" w:oddVBand="0" w:evenVBand="0" w:oddHBand="0" w:evenHBand="0" w:firstRowFirstColumn="0" w:firstRowLastColumn="0" w:lastRowFirstColumn="0" w:lastRowLastColumn="0"/>
+            </w:pPr>
+            <w:r>
+              <w:t>Platform</w:t>
+            </w:r>
+          </w:p>
+        </w:tc>
+        <w:tc>
+          <w:tcPr>
+            <w:tcW w:w="55" w:type="pct"/>
+          </w:tcPr>
+          <w:p>
+            <w:pPr>
+              <w:cnfStyle w:val="100000000000" w:firstRow="1" w:lastRow="0" w:firstColumn="0" w:lastColumn="0" w:oddVBand="0" w:evenVBand="0" w:oddHBand="0" w:evenHBand="0" w:firstRowFirstColumn="0" w:firstRowLastColumn="0" w:lastRowFirstColumn="0" w:lastRowLastColumn="0"/>
+            </w:pPr>
+            <w:r>
+              <w:t>Location</w:t>
+            </w:r>
+          </w:p>
+        </w:tc>
+      </w:tr>
+      <w:tr>
+        <w:trPr>
+          <w:cnfStyle w:val="000000100000" w:firstRow="0" w:lastRow="0" w:firstColumn="0" w:lastColumn="0" w:oddVBand="0" w:evenVBand="0" w:oddHBand="1" w:evenHBand="0" w:firstRowFirstColumn="0" w:firstRowLastColumn="0" w:lastRowFirstColumn="0" w:lastRowLastColumn="0"/>
+        </w:trPr>
+        <w:tc>
+          <w:tcPr>
+            <w:cnfStyle w:val="001000000000" w:firstRow="0" w:lastRow="0" w:firstColumn="1" w:lastColumn="0" w:oddVBand="0" w:evenVBand="0" w:oddHBand="0" w:evenHBand="0" w:firstRowFirstColumn="0" w:firstRowLastColumn="0" w:lastRowFirstColumn="0" w:lastRowLastColumn="0"/>
+            <w:tcW w:w="0" w:type="auto"/>
+          </w:tcPr>
+          <w:p>
+            <w:r>
+              <w:t>Implementation</w:t>
+            </w:r>
+          </w:p>
+        </w:tc>
+        <w:tc>
+          <w:tcPr>
+            <w:tcW w:w="0" w:type="auto"/>
+          </w:tcPr>
+          <w:p>
+            <w:pPr>
+              <w:cnfStyle w:val="000000100000" w:firstRow="0" w:lastRow="0" w:firstColumn="0" w:lastColumn="0" w:oddVBand="0" w:evenVBand="0" w:oddHBand="1" w:evenHBand="0" w:firstRowFirstColumn="0" w:firstRowLastColumn="0" w:lastRowFirstColumn="0" w:lastRowLastColumn="0"/>
+            </w:pPr>
+            <w:r>
+              <w:t>Implementation 1</w:t>
+            </w:r>
+          </w:p>
+        </w:tc>
+        <w:tc>
+          <w:tcPr>
+            <w:tcW w:w="0" w:type="auto"/>
+          </w:tcPr>
+          <w:p>
+            <w:pPr>
+              <w:cnfStyle w:val="000000100000" w:firstRow="0" w:lastRow="0" w:firstColumn="0" w:lastColumn="0" w:oddVBand="0" w:evenVBand="0" w:oddHBand="1" w:evenHBand="0" w:firstRowFirstColumn="0" w:firstRowLastColumn="0" w:lastRowFirstColumn="0" w:lastRowLastColumn="0"/>
+            </w:pPr>
+            <w:r>
+              <w:t>ChaincodeGo</w:t>
+            </w:r>
+          </w:p>
+        </w:tc>
+        <w:tc>
+          <w:tcPr>
+            <w:tcW w:w="0" w:type="auto"/>
+          </w:tcPr>
+          <w:p>
+            <w:pPr>
+              <w:cnfStyle w:val="000000100000" w:firstRow="0" w:lastRow="0" w:firstColumn="0" w:lastColumn="0" w:oddVBand="0" w:evenVBand="0" w:oddHBand="1" w:evenHBand="0" w:firstRowFirstColumn="0" w:firstRowLastColumn="0" w:lastRowFirstColumn="0" w:lastRowLastColumn="0"/>
+            </w:pPr>
+          </w:p>
+        </w:tc>
+      </w:tr>
+    </w:tbl>
+    <w:p/>
     <w:p>
       <w:pPr>
         <w:pStyle w:val="Heading2"/>
@@ -735,104 +954,136 @@
         <w:t>Resource Map</w:t>
       </w:r>
     </w:p>
-    <w:p>
-      <w:pPr>
-        <w:pStyle w:val="Normal"/>
-        <w:jc w:val="left"/>
-      </w:pPr>
-      <w:r>
-        <w:tbl>
-          <w:tblPr>
-            <w:tblStyle w:val="GridTable4-Accent1"/>
-          </w:tblPr>
-          <w:tr>
-            <w:tc>
-              <w:p>
-                <w:r>
-                  <w:t>Map Type</w:t>
-                </w:r>
-              </w:p>
-              <w:tcPr>
-                <w:tcW w:w="15" w:type="pct"/>
-              </w:tcPr>
-            </w:tc>
-            <w:tc>
-              <w:p>
-                <w:r>
-                  <w:t>Name</w:t>
-                </w:r>
-              </w:p>
-              <w:tcPr>
-                <w:tcW w:w="15" w:type="pct"/>
-              </w:tcPr>
-            </w:tc>
-            <w:tc>
-              <w:p>
-                <w:r>
-                  <w:t>Location</w:t>
-                </w:r>
-              </w:p>
-              <w:tcPr>
-                <w:tcW w:w="20" w:type="pct"/>
-              </w:tcPr>
-            </w:tc>
-            <w:tc>
-              <w:p>
-                <w:r>
-                  <w:t>Description</w:t>
-                </w:r>
-              </w:p>
-              <w:tcPr>
-                <w:tcW w:w="50" w:type="pct"/>
-              </w:tcPr>
-            </w:tc>
-          </w:tr>
-          <w:tr>
-            <w:tc>
-              <w:p>
-                <w:r>
-                  <w:t>Resource</w:t>
-                </w:r>
-              </w:p>
-            </w:tc>
-            <w:tc>
-              <w:p>
-                <w:r>
-                  <w:t>Regulation Reference 1</w:t>
-                </w:r>
-              </w:p>
-            </w:tc>
-            <w:tc>
-              <w:p>
-                <w:r>
-                  <w:t/>
-                </w:r>
-              </w:p>
-            </w:tc>
-            <w:tc>
-              <w:p>
-                <w:r>
-                  <w:t/>
-                </w:r>
-              </w:p>
-            </w:tc>
-          </w:tr>
-        </w:tbl>
-      </w:r>
-    </w:p>
+    <w:tbl>
+      <w:tblPr>
+        <w:tblStyle w:val="GridTable4-Accent1"/>
+        <w:tblW w:w="0" w:type="auto"/>
+        <w:tblLook w:val="04A0" w:firstRow="1" w:lastRow="0" w:firstColumn="1" w:lastColumn="0" w:noHBand="0" w:noVBand="1"/>
+      </w:tblPr>
+      <w:tblGrid>
+        <w:gridCol w:w="1437"/>
+        <w:gridCol w:w="1436"/>
+        <w:gridCol w:w="1915"/>
+        <w:gridCol w:w="4788"/>
+      </w:tblGrid>
+      <w:tr>
+        <w:trPr>
+          <w:cnfStyle w:val="100000000000" w:firstRow="1" w:lastRow="0" w:firstColumn="0" w:lastColumn="0" w:oddVBand="0" w:evenVBand="0" w:oddHBand="0" w:evenHBand="0" w:firstRowFirstColumn="0" w:firstRowLastColumn="0" w:lastRowFirstColumn="0" w:lastRowLastColumn="0"/>
+        </w:trPr>
+        <w:tc>
+          <w:tcPr>
+            <w:cnfStyle w:val="001000000000" w:firstRow="0" w:lastRow="0" w:firstColumn="1" w:lastColumn="0" w:oddVBand="0" w:evenVBand="0" w:oddHBand="0" w:evenHBand="0" w:firstRowFirstColumn="0" w:firstRowLastColumn="0" w:lastRowFirstColumn="0" w:lastRowLastColumn="0"/>
+            <w:tcW w:w="15" w:type="pct"/>
+          </w:tcPr>
+          <w:p>
+            <w:r>
+              <w:t>Map Type</w:t>
+            </w:r>
+          </w:p>
+        </w:tc>
+        <w:tc>
+          <w:tcPr>
+            <w:tcW w:w="15" w:type="pct"/>
+          </w:tcPr>
+          <w:p>
+            <w:pPr>
+              <w:cnfStyle w:val="100000000000" w:firstRow="1" w:lastRow="0" w:firstColumn="0" w:lastColumn="0" w:oddVBand="0" w:evenVBand="0" w:oddHBand="0" w:evenHBand="0" w:firstRowFirstColumn="0" w:firstRowLastColumn="0" w:lastRowFirstColumn="0" w:lastRowLastColumn="0"/>
+            </w:pPr>
+            <w:r>
+              <w:t>Name</w:t>
+            </w:r>
+          </w:p>
+        </w:tc>
+        <w:tc>
+          <w:tcPr>
+            <w:tcW w:w="20" w:type="pct"/>
+          </w:tcPr>
+          <w:p>
+            <w:pPr>
+              <w:cnfStyle w:val="100000000000" w:firstRow="1" w:lastRow="0" w:firstColumn="0" w:lastColumn="0" w:oddVBand="0" w:evenVBand="0" w:oddHBand="0" w:evenHBand="0" w:firstRowFirstColumn="0" w:firstRowLastColumn="0" w:lastRowFirstColumn="0" w:lastRowLastColumn="0"/>
+            </w:pPr>
+            <w:r>
+              <w:t>Location</w:t>
+            </w:r>
+          </w:p>
+        </w:tc>
+        <w:tc>
+          <w:tcPr>
+            <w:tcW w:w="50" w:type="pct"/>
+          </w:tcPr>
+          <w:p>
+            <w:pPr>
+              <w:cnfStyle w:val="100000000000" w:firstRow="1" w:lastRow="0" w:firstColumn="0" w:lastColumn="0" w:oddVBand="0" w:evenVBand="0" w:oddHBand="0" w:evenHBand="0" w:firstRowFirstColumn="0" w:firstRowLastColumn="0" w:lastRowFirstColumn="0" w:lastRowLastColumn="0"/>
+            </w:pPr>
+            <w:r>
+              <w:t>Description</w:t>
+            </w:r>
+          </w:p>
+        </w:tc>
+      </w:tr>
+      <w:tr>
+        <w:trPr>
+          <w:cnfStyle w:val="000000100000" w:firstRow="0" w:lastRow="0" w:firstColumn="0" w:lastColumn="0" w:oddVBand="0" w:evenVBand="0" w:oddHBand="1" w:evenHBand="0" w:firstRowFirstColumn="0" w:firstRowLastColumn="0" w:lastRowFirstColumn="0" w:lastRowLastColumn="0"/>
+        </w:trPr>
+        <w:tc>
+          <w:tcPr>
+            <w:cnfStyle w:val="001000000000" w:firstRow="0" w:lastRow="0" w:firstColumn="1" w:lastColumn="0" w:oddVBand="0" w:evenVBand="0" w:oddHBand="0" w:evenHBand="0" w:firstRowFirstColumn="0" w:firstRowLastColumn="0" w:lastRowFirstColumn="0" w:lastRowLastColumn="0"/>
+            <w:tcW w:w="0" w:type="auto"/>
+          </w:tcPr>
+          <w:p>
+            <w:r>
+              <w:t>Resource</w:t>
+            </w:r>
+          </w:p>
+        </w:tc>
+        <w:tc>
+          <w:tcPr>
+            <w:tcW w:w="0" w:type="auto"/>
+          </w:tcPr>
+          <w:p>
+            <w:pPr>
+              <w:cnfStyle w:val="000000100000" w:firstRow="0" w:lastRow="0" w:firstColumn="0" w:lastColumn="0" w:oddVBand="0" w:evenVBand="0" w:oddHBand="1" w:evenHBand="0" w:firstRowFirstColumn="0" w:firstRowLastColumn="0" w:lastRowFirstColumn="0" w:lastRowLastColumn="0"/>
+            </w:pPr>
+            <w:r>
+              <w:t>Regulation Reference 1</w:t>
+            </w:r>
+          </w:p>
+        </w:tc>
+        <w:tc>
+          <w:tcPr>
+            <w:tcW w:w="0" w:type="auto"/>
+          </w:tcPr>
+          <w:p>
+            <w:pPr>
+              <w:cnfStyle w:val="000000100000" w:firstRow="0" w:lastRow="0" w:firstColumn="0" w:lastColumn="0" w:oddVBand="0" w:evenVBand="0" w:oddHBand="1" w:evenHBand="0" w:firstRowFirstColumn="0" w:firstRowLastColumn="0" w:lastRowFirstColumn="0" w:lastRowLastColumn="0"/>
+            </w:pPr>
+          </w:p>
+        </w:tc>
+        <w:tc>
+          <w:tcPr>
+            <w:tcW w:w="0" w:type="auto"/>
+          </w:tcPr>
+          <w:p>
+            <w:pPr>
+              <w:cnfStyle w:val="000000100000" w:firstRow="0" w:lastRow="0" w:firstColumn="0" w:lastColumn="0" w:oddVBand="0" w:evenVBand="0" w:oddHBand="1" w:evenHBand="0" w:firstRowFirstColumn="0" w:firstRowLastColumn="0" w:lastRowFirstColumn="0" w:lastRowLastColumn="0"/>
+            </w:pPr>
+          </w:p>
+        </w:tc>
+      </w:tr>
+    </w:tbl>
+    <w:p/>
     <w:p>
       <w:pPr>
         <w:pStyle w:val="Heading1"/>
-        <w:jc w:val="center"/>
       </w:pPr>
       <w:r>
+        <w:lastRenderedPageBreak/>
         <w:t>Property Set</w:t>
       </w:r>
     </w:p>
     <w:p>
       <w:pPr>
         <w:pStyle w:val="Heading3"/>
-        <w:jc w:val="left"/>
       </w:pPr>
       <w:r>
         <w:t>Properties</w:t>
@@ -841,34 +1092,154 @@
     <w:p>
       <w:pPr>
         <w:pStyle w:val="Heading4"/>
-        <w:jc w:val="left"/>
       </w:pPr>
       <w:r>
-        <w:t>Name: File</w:t>
-      </w:r>
-    </w:p>
-    <w:p>
-      <w:pPr>
-        <w:pStyle w:val="Normal"/>
-        <w:jc w:val="left"/>
-      </w:pPr>
+        <w:t xml:space="preserve">Name: </w:t>
+      </w:r>
+      <w:r>
+        <w:t>File</w:t>
+      </w:r>
+    </w:p>
+    <w:p>
       <w:r>
         <w:t>Value Description: Contains the file for the token.</w:t>
       </w:r>
     </w:p>
-    <w:p>
-      <w:pPr>
-        <w:pStyle w:val="Normal"/>
-        <w:jc w:val="left"/>
-      </w:pPr>
-      <w:r>
-        <w:t>Template Value: </w:t>
+    <w:tbl>
+      <w:tblPr>
+        <w:tblStyle w:val="GridTable4-Accent1"/>
+        <w:tblW w:w="0" w:type="auto"/>
+        <w:tblLook w:val="04A0" w:firstRow="1" w:lastRow="0" w:firstColumn="1" w:lastColumn="0" w:noHBand="0" w:noVBand="1"/>
+      </w:tblPr>
+      <w:tblGrid>
+        <w:gridCol w:w="4788"/>
+        <w:gridCol w:w="4788"/>
+      </w:tblGrid>
+      <w:tr>
+        <w:trPr>
+          <w:cnfStyle w:val="100000000000" w:firstRow="1" w:lastRow="0" w:firstColumn="0" w:lastColumn="0" w:oddVBand="0" w:evenVBand="0" w:oddHBand="0" w:evenHBand="0" w:firstRowFirstColumn="0" w:firstRowLastColumn="0" w:lastRowFirstColumn="0" w:lastRowLastColumn="0"/>
+        </w:trPr>
+        <w:tc>
+          <w:tcPr>
+            <w:cnfStyle w:val="001000000000" w:firstRow="0" w:lastRow="0" w:firstColumn="1" w:lastColumn="0" w:oddVBand="0" w:evenVBand="0" w:oddHBand="0" w:evenHBand="0" w:firstRowFirstColumn="0" w:firstRowLastColumn="0" w:lastRowFirstColumn="0" w:lastRowLastColumn="0"/>
+            <w:tcW w:w="4788" w:type="dxa"/>
+          </w:tcPr>
+          <w:p>
+            <w:r>
+              <w:t>Name</w:t>
+            </w:r>
+          </w:p>
+        </w:tc>
+        <w:tc>
+          <w:tcPr>
+            <w:tcW w:w="4788" w:type="dxa"/>
+          </w:tcPr>
+          <w:p>
+            <w:pPr>
+              <w:cnfStyle w:val="100000000000" w:firstRow="1" w:lastRow="0" w:firstColumn="0" w:lastColumn="0" w:oddVBand="0" w:evenVBand="0" w:oddHBand="0" w:evenHBand="0" w:firstRowFirstColumn="0" w:firstRowLastColumn="0" w:lastRowFirstColumn="0" w:lastRowLastColumn="0"/>
+            </w:pPr>
+            <w:r>
+              <w:t>Value</w:t>
+            </w:r>
+          </w:p>
+        </w:tc>
+      </w:tr>
+      <w:tr>
+        <w:trPr>
+          <w:cnfStyle w:val="000000100000" w:firstRow="0" w:lastRow="0" w:firstColumn="0" w:lastColumn="0" w:oddVBand="0" w:evenVBand="0" w:oddHBand="1" w:evenHBand="0" w:firstRowFirstColumn="0" w:firstRowLastColumn="0" w:lastRowFirstColumn="0" w:lastRowLastColumn="0"/>
+        </w:trPr>
+        <w:tc>
+          <w:tcPr>
+            <w:cnfStyle w:val="001000000000" w:firstRow="0" w:lastRow="0" w:firstColumn="1" w:lastColumn="0" w:oddVBand="0" w:evenVBand="0" w:oddHBand="0" w:evenHBand="0" w:firstRowFirstColumn="0" w:firstRowLastColumn="0" w:lastRowFirstColumn="0" w:lastRowLastColumn="0"/>
+            <w:tcW w:w="4788" w:type="dxa"/>
+          </w:tcPr>
+          <w:p>
+            <w:r>
+              <w:t>FileName</w:t>
+            </w:r>
+          </w:p>
+        </w:tc>
+        <w:tc>
+          <w:tcPr>
+            <w:tcW w:w="4788" w:type="dxa"/>
+          </w:tcPr>
+          <w:p>
+            <w:pPr>
+              <w:cnfStyle w:val="000000100000" w:firstRow="0" w:lastRow="0" w:firstColumn="0" w:lastColumn="0" w:oddVBand="0" w:evenVBand="0" w:oddHBand="1" w:evenHBand="0" w:firstRowFirstColumn="0" w:firstRowLastColumn="0" w:lastRowFirstColumn="0" w:lastRowLastColumn="0"/>
+            </w:pPr>
+            <w:r>
+              <w:t>The file name</w:t>
+            </w:r>
+          </w:p>
+        </w:tc>
+      </w:tr>
+      <w:tr>
+        <w:tc>
+          <w:tcPr>
+            <w:cnfStyle w:val="001000000000" w:firstRow="0" w:lastRow="0" w:firstColumn="1" w:lastColumn="0" w:oddVBand="0" w:evenVBand="0" w:oddHBand="0" w:evenHBand="0" w:firstRowFirstColumn="0" w:firstRowLastColumn="0" w:lastRowFirstColumn="0" w:lastRowLastColumn="0"/>
+            <w:tcW w:w="4788" w:type="dxa"/>
+          </w:tcPr>
+          <w:p>
+            <w:r>
+              <w:t>Path</w:t>
+            </w:r>
+          </w:p>
+        </w:tc>
+        <w:tc>
+          <w:tcPr>
+            <w:tcW w:w="4788" w:type="dxa"/>
+          </w:tcPr>
+          <w:p>
+            <w:pPr>
+              <w:cnfStyle w:val="000000000000" w:firstRow="0" w:lastRow="0" w:firstColumn="0" w:lastColumn="0" w:oddVBand="0" w:evenVBand="0" w:oddHBand="0" w:evenHBand="0" w:firstRowFirstColumn="0" w:firstRowLastColumn="0" w:lastRowFirstColumn="0" w:lastRowLastColumn="0"/>
+            </w:pPr>
+            <w:r>
+              <w:t>An absolute path for retrieving the file.</w:t>
+            </w:r>
+          </w:p>
+        </w:tc>
+      </w:tr>
+      <w:tr>
+        <w:trPr>
+          <w:cnfStyle w:val="000000100000" w:firstRow="0" w:lastRow="0" w:firstColumn="0" w:lastColumn="0" w:oddVBand="0" w:evenVBand="0" w:oddHBand="1" w:evenHBand="0" w:firstRowFirstColumn="0" w:firstRowLastColumn="0" w:lastRowFirstColumn="0" w:lastRowLastColumn="0"/>
+        </w:trPr>
+        <w:tc>
+          <w:tcPr>
+            <w:cnfStyle w:val="001000000000" w:firstRow="0" w:lastRow="0" w:firstColumn="1" w:lastColumn="0" w:oddVBand="0" w:evenVBand="0" w:oddHBand="0" w:evenHBand="0" w:firstRowFirstColumn="0" w:firstRowLastColumn="0" w:lastRowFirstColumn="0" w:lastRowLastColumn="0"/>
+            <w:tcW w:w="4788" w:type="dxa"/>
+          </w:tcPr>
+          <w:p>
+            <w:r>
+              <w:t>FileHash</w:t>
+            </w:r>
+          </w:p>
+        </w:tc>
+        <w:tc>
+          <w:tcPr>
+            <w:tcW w:w="4788" w:type="dxa"/>
+          </w:tcPr>
+          <w:p>
+            <w:pPr>
+              <w:cnfStyle w:val="000000100000" w:firstRow="0" w:lastRow="0" w:firstColumn="0" w:lastColumn="0" w:oddVBand="0" w:evenVBand="0" w:oddHBand="1" w:evenHBand="0" w:firstRowFirstColumn="0" w:firstRowLastColumn="0" w:lastRowFirstColumn="0" w:lastRowLastColumn="0"/>
+            </w:pPr>
+            <w:r>
+              <w:t>Hash of the file to validate its integrity.</w:t>
+            </w:r>
+            <w:bookmarkStart w:id="0" w:name="_GoBack"/>
+            <w:bookmarkEnd w:id="0"/>
+          </w:p>
+        </w:tc>
+      </w:tr>
+    </w:tbl>
+    <w:p/>
+    <w:p>
+      <w:r>
+        <w:t>Template Value:</w:t>
       </w:r>
     </w:p>
     <w:p>
       <w:pPr>
         <w:pStyle w:val="Heading3"/>
-        <w:jc w:val="left"/>
       </w:pPr>
       <w:r>
         <w:t>Invocations</w:t>
@@ -877,26 +1248,17 @@
     <w:p>
       <w:pPr>
         <w:pStyle w:val="Heading4"/>
-        <w:jc w:val="left"/>
       </w:pPr>
       <w:r>
         <w:t>GetFile</w:t>
       </w:r>
     </w:p>
     <w:p>
-      <w:pPr>
-        <w:pStyle w:val="Normal"/>
-        <w:jc w:val="left"/>
-      </w:pPr>
-      <w:r>
-        <w:t>Id: </w:t>
-      </w:r>
-    </w:p>
-    <w:p>
-      <w:pPr>
-        <w:pStyle w:val="Normal"/>
-        <w:jc w:val="left"/>
-      </w:pPr>
+      <w:r>
+        <w:t>Id:</w:t>
+      </w:r>
+    </w:p>
+    <w:p>
       <w:r>
         <w:t>Description: Request the value of the File property</w:t>
       </w:r>
@@ -904,26 +1266,17 @@
     <w:p>
       <w:pPr>
         <w:pStyle w:val="Heading5"/>
-        <w:jc w:val="left"/>
       </w:pPr>
       <w:r>
         <w:t>Request</w:t>
       </w:r>
     </w:p>
     <w:p>
-      <w:pPr>
-        <w:pStyle w:val="Normal"/>
-        <w:jc w:val="left"/>
-      </w:pPr>
       <w:r>
         <w:t>Control Message: GetFileRequest</w:t>
       </w:r>
     </w:p>
     <w:p>
-      <w:pPr>
-        <w:pStyle w:val="Normal"/>
-        <w:jc w:val="left"/>
-      </w:pPr>
       <w:r>
         <w:t>Description: The request</w:t>
       </w:r>
@@ -931,86 +1284,98 @@
     <w:p>
       <w:pPr>
         <w:pStyle w:val="Heading6"/>
-        <w:jc w:val="left"/>
       </w:pPr>
       <w:r>
         <w:t>Parameters</w:t>
       </w:r>
     </w:p>
-    <w:p>
-      <w:pPr>
-        <w:pStyle w:val="Normal"/>
-        <w:jc w:val="left"/>
-      </w:pPr>
-      <w:r>
-        <w:tbl>
-          <w:tblPr>
-            <w:tblStyle w:val="GridTable4-Accent1"/>
-          </w:tblPr>
-          <w:tr>
-            <w:tc>
-              <w:p>
-                <w:r>
-                  <w:t>Name</w:t>
-                </w:r>
-              </w:p>
-              <w:tcPr>
-                <w:tcW w:w="35" w:type="pct"/>
-              </w:tcPr>
-            </w:tc>
-            <w:tc>
-              <w:p>
-                <w:r>
-                  <w:t>Value</w:t>
-                </w:r>
-              </w:p>
-              <w:tcPr>
-                <w:tcW w:w="65" w:type="pct"/>
-              </w:tcPr>
-            </w:tc>
-          </w:tr>
-          <w:tr>
-            <w:tc>
-              <w:p>
-                <w:r>
-                  <w:t>File</w:t>
-                </w:r>
-              </w:p>
-            </w:tc>
-            <w:tc>
-              <w:p>
-                <w:r>
-                  <w:t>File object or variables for the property proto.</w:t>
-                </w:r>
-              </w:p>
-            </w:tc>
-          </w:tr>
-        </w:tbl>
-      </w:r>
-    </w:p>
+    <w:tbl>
+      <w:tblPr>
+        <w:tblStyle w:val="GridTable4-Accent1"/>
+        <w:tblW w:w="0" w:type="auto"/>
+        <w:tblLook w:val="04A0" w:firstRow="1" w:lastRow="0" w:firstColumn="1" w:lastColumn="0" w:noHBand="0" w:noVBand="1"/>
+      </w:tblPr>
+      <w:tblGrid>
+        <w:gridCol w:w="3352"/>
+        <w:gridCol w:w="6224"/>
+      </w:tblGrid>
+      <w:tr>
+        <w:trPr>
+          <w:cnfStyle w:val="100000000000" w:firstRow="1" w:lastRow="0" w:firstColumn="0" w:lastColumn="0" w:oddVBand="0" w:evenVBand="0" w:oddHBand="0" w:evenHBand="0" w:firstRowFirstColumn="0" w:firstRowLastColumn="0" w:lastRowFirstColumn="0" w:lastRowLastColumn="0"/>
+        </w:trPr>
+        <w:tc>
+          <w:tcPr>
+            <w:cnfStyle w:val="001000000000" w:firstRow="0" w:lastRow="0" w:firstColumn="1" w:lastColumn="0" w:oddVBand="0" w:evenVBand="0" w:oddHBand="0" w:evenHBand="0" w:firstRowFirstColumn="0" w:firstRowLastColumn="0" w:lastRowFirstColumn="0" w:lastRowLastColumn="0"/>
+            <w:tcW w:w="35" w:type="pct"/>
+          </w:tcPr>
+          <w:p>
+            <w:r>
+              <w:t>Name</w:t>
+            </w:r>
+          </w:p>
+        </w:tc>
+        <w:tc>
+          <w:tcPr>
+            <w:tcW w:w="65" w:type="pct"/>
+          </w:tcPr>
+          <w:p>
+            <w:pPr>
+              <w:cnfStyle w:val="100000000000" w:firstRow="1" w:lastRow="0" w:firstColumn="0" w:lastColumn="0" w:oddVBand="0" w:evenVBand="0" w:oddHBand="0" w:evenHBand="0" w:firstRowFirstColumn="0" w:firstRowLastColumn="0" w:lastRowFirstColumn="0" w:lastRowLastColumn="0"/>
+            </w:pPr>
+            <w:r>
+              <w:t>Value</w:t>
+            </w:r>
+          </w:p>
+        </w:tc>
+      </w:tr>
+      <w:tr>
+        <w:trPr>
+          <w:cnfStyle w:val="000000100000" w:firstRow="0" w:lastRow="0" w:firstColumn="0" w:lastColumn="0" w:oddVBand="0" w:evenVBand="0" w:oddHBand="1" w:evenHBand="0" w:firstRowFirstColumn="0" w:firstRowLastColumn="0" w:lastRowFirstColumn="0" w:lastRowLastColumn="0"/>
+        </w:trPr>
+        <w:tc>
+          <w:tcPr>
+            <w:cnfStyle w:val="001000000000" w:firstRow="0" w:lastRow="0" w:firstColumn="1" w:lastColumn="0" w:oddVBand="0" w:evenVBand="0" w:oddHBand="0" w:evenHBand="0" w:firstRowFirstColumn="0" w:firstRowLastColumn="0" w:lastRowFirstColumn="0" w:lastRowLastColumn="0"/>
+            <w:tcW w:w="0" w:type="auto"/>
+          </w:tcPr>
+          <w:p>
+            <w:r>
+              <w:t>File</w:t>
+            </w:r>
+          </w:p>
+        </w:tc>
+        <w:tc>
+          <w:tcPr>
+            <w:tcW w:w="0" w:type="auto"/>
+          </w:tcPr>
+          <w:p>
+            <w:pPr>
+              <w:cnfStyle w:val="000000100000" w:firstRow="0" w:lastRow="0" w:firstColumn="0" w:lastColumn="0" w:oddVBand="0" w:evenVBand="0" w:oddHBand="1" w:evenHBand="0" w:firstRowFirstColumn="0" w:firstRowLastColumn="0" w:lastRowFirstColumn="0" w:lastRowLastColumn="0"/>
+            </w:pPr>
+            <w:r>
+              <w:t xml:space="preserve">File </w:t>
+            </w:r>
+            <w:r>
+              <w:t>object or variables for the property proto.</w:t>
+            </w:r>
+          </w:p>
+        </w:tc>
+      </w:tr>
+    </w:tbl>
+    <w:p/>
     <w:p>
       <w:pPr>
         <w:pStyle w:val="Heading5"/>
-        <w:jc w:val="left"/>
       </w:pPr>
       <w:r>
         <w:t>Response</w:t>
       </w:r>
     </w:p>
     <w:p>
-      <w:pPr>
-        <w:pStyle w:val="Normal"/>
-        <w:jc w:val="left"/>
-      </w:pPr>
       <w:r>
         <w:t>Control Message: GetFileResponse</w:t>
       </w:r>
     </w:p>
     <w:p>
-      <w:pPr>
-        <w:pStyle w:val="Normal"/>
-        <w:jc w:val="left"/>
-      </w:pPr>
       <w:r>
         <w:t>Description: The response</w:t>
       </w:r>
@@ -1018,113 +1383,117 @@
     <w:p>
       <w:pPr>
         <w:pStyle w:val="Heading6"/>
-        <w:jc w:val="left"/>
       </w:pPr>
       <w:r>
         <w:t>Parameters</w:t>
       </w:r>
     </w:p>
-    <w:p>
-      <w:pPr>
-        <w:pStyle w:val="Normal"/>
-        <w:jc w:val="left"/>
-      </w:pPr>
-      <w:r>
-        <w:tbl>
-          <w:tblPr>
-            <w:tblStyle w:val="GridTable4-Accent1"/>
-          </w:tblPr>
-          <w:tr>
-            <w:tc>
-              <w:p>
-                <w:r>
-                  <w:t>Name</w:t>
-                </w:r>
-              </w:p>
-              <w:tcPr>
-                <w:tcW w:w="35" w:type="pct"/>
-              </w:tcPr>
-            </w:tc>
-            <w:tc>
-              <w:p>
-                <w:r>
-                  <w:t>Value</w:t>
-                </w:r>
-              </w:p>
-              <w:tcPr>
-                <w:tcW w:w="65" w:type="pct"/>
-              </w:tcPr>
-            </w:tc>
-          </w:tr>
-          <w:tr>
-            <w:tc>
-              <w:p>
-                <w:r>
-                  <w:t>File</w:t>
-                </w:r>
-              </w:p>
-            </w:tc>
-            <w:tc>
-              <w:p>
-                <w:r>
-                  <w:t>Returning the value of the File.</w:t>
-                </w:r>
-              </w:p>
-            </w:tc>
-          </w:tr>
-        </w:tbl>
-      </w:r>
-    </w:p>
+    <w:tbl>
+      <w:tblPr>
+        <w:tblStyle w:val="GridTable4-Accent1"/>
+        <w:tblW w:w="0" w:type="auto"/>
+        <w:tblLook w:val="04A0" w:firstRow="1" w:lastRow="0" w:firstColumn="1" w:lastColumn="0" w:noHBand="0" w:noVBand="1"/>
+      </w:tblPr>
+      <w:tblGrid>
+        <w:gridCol w:w="3352"/>
+        <w:gridCol w:w="6224"/>
+      </w:tblGrid>
+      <w:tr>
+        <w:trPr>
+          <w:cnfStyle w:val="100000000000" w:firstRow="1" w:lastRow="0" w:firstColumn="0" w:lastColumn="0" w:oddVBand="0" w:evenVBand="0" w:oddHBand="0" w:evenHBand="0" w:firstRowFirstColumn="0" w:firstRowLastColumn="0" w:lastRowFirstColumn="0" w:lastRowLastColumn="0"/>
+        </w:trPr>
+        <w:tc>
+          <w:tcPr>
+            <w:cnfStyle w:val="001000000000" w:firstRow="0" w:lastRow="0" w:firstColumn="1" w:lastColumn="0" w:oddVBand="0" w:evenVBand="0" w:oddHBand="0" w:evenHBand="0" w:firstRowFirstColumn="0" w:firstRowLastColumn="0" w:lastRowFirstColumn="0" w:lastRowLastColumn="0"/>
+            <w:tcW w:w="35" w:type="pct"/>
+          </w:tcPr>
+          <w:p>
+            <w:r>
+              <w:t>Name</w:t>
+            </w:r>
+          </w:p>
+        </w:tc>
+        <w:tc>
+          <w:tcPr>
+            <w:tcW w:w="65" w:type="pct"/>
+          </w:tcPr>
+          <w:p>
+            <w:pPr>
+              <w:cnfStyle w:val="100000000000" w:firstRow="1" w:lastRow="0" w:firstColumn="0" w:lastColumn="0" w:oddVBand="0" w:evenVBand="0" w:oddHBand="0" w:evenHBand="0" w:firstRowFirstColumn="0" w:firstRowLastColumn="0" w:lastRowFirstColumn="0" w:lastRowLastColumn="0"/>
+            </w:pPr>
+            <w:r>
+              <w:t>Value</w:t>
+            </w:r>
+          </w:p>
+        </w:tc>
+      </w:tr>
+      <w:tr>
+        <w:trPr>
+          <w:cnfStyle w:val="000000100000" w:firstRow="0" w:lastRow="0" w:firstColumn="0" w:lastColumn="0" w:oddVBand="0" w:evenVBand="0" w:oddHBand="1" w:evenHBand="0" w:firstRowFirstColumn="0" w:firstRowLastColumn="0" w:lastRowFirstColumn="0" w:lastRowLastColumn="0"/>
+        </w:trPr>
+        <w:tc>
+          <w:tcPr>
+            <w:cnfStyle w:val="001000000000" w:firstRow="0" w:lastRow="0" w:firstColumn="1" w:lastColumn="0" w:oddVBand="0" w:evenVBand="0" w:oddHBand="0" w:evenHBand="0" w:firstRowFirstColumn="0" w:firstRowLastColumn="0" w:lastRowFirstColumn="0" w:lastRowLastColumn="0"/>
+            <w:tcW w:w="0" w:type="auto"/>
+          </w:tcPr>
+          <w:p>
+            <w:r>
+              <w:lastRenderedPageBreak/>
+              <w:t>File</w:t>
+            </w:r>
+          </w:p>
+        </w:tc>
+        <w:tc>
+          <w:tcPr>
+            <w:tcW w:w="0" w:type="auto"/>
+          </w:tcPr>
+          <w:p>
+            <w:pPr>
+              <w:cnfStyle w:val="000000100000" w:firstRow="0" w:lastRow="0" w:firstColumn="0" w:lastColumn="0" w:oddVBand="0" w:evenVBand="0" w:oddHBand="1" w:evenHBand="0" w:firstRowFirstColumn="0" w:firstRowLastColumn="0" w:lastRowFirstColumn="0" w:lastRowLastColumn="0"/>
+            </w:pPr>
+            <w:r>
+              <w:t>Returning the value of the File.</w:t>
+            </w:r>
+          </w:p>
+        </w:tc>
+      </w:tr>
+    </w:tbl>
+    <w:p/>
     <w:p>
       <w:pPr>
         <w:pStyle w:val="Heading4"/>
-        <w:jc w:val="left"/>
       </w:pPr>
       <w:r>
         <w:t>SetFile</w:t>
       </w:r>
     </w:p>
     <w:p>
-      <w:pPr>
-        <w:pStyle w:val="Normal"/>
-        <w:jc w:val="left"/>
-      </w:pPr>
-      <w:r>
-        <w:t>Id: </w:t>
-      </w:r>
-    </w:p>
-    <w:p>
-      <w:pPr>
-        <w:pStyle w:val="Normal"/>
-        <w:jc w:val="left"/>
-      </w:pPr>
-      <w:r>
-        <w:t>Description: Set the Value of the File Property, note if Roles should be applied to the Setter.</w:t>
+      <w:r>
+        <w:t>Id:</w:t>
+      </w:r>
+    </w:p>
+    <w:p>
+      <w:r>
+        <w:t xml:space="preserve">Description: Set the Value of the File Property, note if Roles </w:t>
+      </w:r>
+      <w:r>
+        <w:t>should be applied to the Setter.</w:t>
       </w:r>
     </w:p>
     <w:p>
       <w:pPr>
         <w:pStyle w:val="Heading5"/>
-        <w:jc w:val="left"/>
       </w:pPr>
       <w:r>
         <w:t>Request</w:t>
       </w:r>
     </w:p>
     <w:p>
-      <w:pPr>
-        <w:pStyle w:val="Normal"/>
-        <w:jc w:val="left"/>
-      </w:pPr>
       <w:r>
         <w:t>Control Message: SetFileRequest</w:t>
       </w:r>
     </w:p>
     <w:p>
-      <w:pPr>
-        <w:pStyle w:val="Normal"/>
-        <w:jc w:val="left"/>
-      </w:pPr>
       <w:r>
         <w:t>Description: The request</w:t>
       </w:r>
@@ -1132,86 +1501,95 @@
     <w:p>
       <w:pPr>
         <w:pStyle w:val="Heading6"/>
-        <w:jc w:val="left"/>
       </w:pPr>
       <w:r>
         <w:t>Parameters</w:t>
       </w:r>
     </w:p>
-    <w:p>
-      <w:pPr>
-        <w:pStyle w:val="Normal"/>
-        <w:jc w:val="left"/>
-      </w:pPr>
-      <w:r>
-        <w:tbl>
-          <w:tblPr>
-            <w:tblStyle w:val="GridTable4-Accent1"/>
-          </w:tblPr>
-          <w:tr>
-            <w:tc>
-              <w:p>
-                <w:r>
-                  <w:t>Name</w:t>
-                </w:r>
-              </w:p>
-              <w:tcPr>
-                <w:tcW w:w="35" w:type="pct"/>
-              </w:tcPr>
-            </w:tc>
-            <w:tc>
-              <w:p>
-                <w:r>
-                  <w:t>Value</w:t>
-                </w:r>
-              </w:p>
-              <w:tcPr>
-                <w:tcW w:w="65" w:type="pct"/>
-              </w:tcPr>
-            </w:tc>
-          </w:tr>
-          <w:tr>
-            <w:tc>
-              <w:p>
-                <w:r>
-                  <w:t>File</w:t>
-                </w:r>
-              </w:p>
-            </w:tc>
-            <w:tc>
-              <w:p>
-                <w:r>
-                  <w:t>The File property proto.</w:t>
-                </w:r>
-              </w:p>
-            </w:tc>
-          </w:tr>
-        </w:tbl>
-      </w:r>
-    </w:p>
+    <w:tbl>
+      <w:tblPr>
+        <w:tblStyle w:val="GridTable4-Accent1"/>
+        <w:tblW w:w="0" w:type="auto"/>
+        <w:tblLook w:val="04A0" w:firstRow="1" w:lastRow="0" w:firstColumn="1" w:lastColumn="0" w:noHBand="0" w:noVBand="1"/>
+      </w:tblPr>
+      <w:tblGrid>
+        <w:gridCol w:w="3352"/>
+        <w:gridCol w:w="6224"/>
+      </w:tblGrid>
+      <w:tr>
+        <w:trPr>
+          <w:cnfStyle w:val="100000000000" w:firstRow="1" w:lastRow="0" w:firstColumn="0" w:lastColumn="0" w:oddVBand="0" w:evenVBand="0" w:oddHBand="0" w:evenHBand="0" w:firstRowFirstColumn="0" w:firstRowLastColumn="0" w:lastRowFirstColumn="0" w:lastRowLastColumn="0"/>
+        </w:trPr>
+        <w:tc>
+          <w:tcPr>
+            <w:cnfStyle w:val="001000000000" w:firstRow="0" w:lastRow="0" w:firstColumn="1" w:lastColumn="0" w:oddVBand="0" w:evenVBand="0" w:oddHBand="0" w:evenHBand="0" w:firstRowFirstColumn="0" w:firstRowLastColumn="0" w:lastRowFirstColumn="0" w:lastRowLastColumn="0"/>
+            <w:tcW w:w="35" w:type="pct"/>
+          </w:tcPr>
+          <w:p>
+            <w:r>
+              <w:t>Name</w:t>
+            </w:r>
+          </w:p>
+        </w:tc>
+        <w:tc>
+          <w:tcPr>
+            <w:tcW w:w="65" w:type="pct"/>
+          </w:tcPr>
+          <w:p>
+            <w:pPr>
+              <w:cnfStyle w:val="100000000000" w:firstRow="1" w:lastRow="0" w:firstColumn="0" w:lastColumn="0" w:oddVBand="0" w:evenVBand="0" w:oddHBand="0" w:evenHBand="0" w:firstRowFirstColumn="0" w:firstRowLastColumn="0" w:lastRowFirstColumn="0" w:lastRowLastColumn="0"/>
+            </w:pPr>
+            <w:r>
+              <w:t>Value</w:t>
+            </w:r>
+          </w:p>
+        </w:tc>
+      </w:tr>
+      <w:tr>
+        <w:trPr>
+          <w:cnfStyle w:val="000000100000" w:firstRow="0" w:lastRow="0" w:firstColumn="0" w:lastColumn="0" w:oddVBand="0" w:evenVBand="0" w:oddHBand="1" w:evenHBand="0" w:firstRowFirstColumn="0" w:firstRowLastColumn="0" w:lastRowFirstColumn="0" w:lastRowLastColumn="0"/>
+        </w:trPr>
+        <w:tc>
+          <w:tcPr>
+            <w:cnfStyle w:val="001000000000" w:firstRow="0" w:lastRow="0" w:firstColumn="1" w:lastColumn="0" w:oddVBand="0" w:evenVBand="0" w:oddHBand="0" w:evenHBand="0" w:firstRowFirstColumn="0" w:firstRowLastColumn="0" w:lastRowFirstColumn="0" w:lastRowLastColumn="0"/>
+            <w:tcW w:w="0" w:type="auto"/>
+          </w:tcPr>
+          <w:p>
+            <w:r>
+              <w:t>File</w:t>
+            </w:r>
+          </w:p>
+        </w:tc>
+        <w:tc>
+          <w:tcPr>
+            <w:tcW w:w="0" w:type="auto"/>
+          </w:tcPr>
+          <w:p>
+            <w:pPr>
+              <w:cnfStyle w:val="000000100000" w:firstRow="0" w:lastRow="0" w:firstColumn="0" w:lastColumn="0" w:oddVBand="0" w:evenVBand="0" w:oddHBand="1" w:evenHBand="0" w:firstRowFirstColumn="0" w:firstRowLastColumn="0" w:lastRowFirstColumn="0" w:lastRowLastColumn="0"/>
+            </w:pPr>
+            <w:r>
+              <w:t>The File property proto.</w:t>
+            </w:r>
+          </w:p>
+        </w:tc>
+      </w:tr>
+    </w:tbl>
+    <w:p/>
     <w:p>
       <w:pPr>
         <w:pStyle w:val="Heading5"/>
-        <w:jc w:val="left"/>
       </w:pPr>
       <w:r>
         <w:t>Response</w:t>
       </w:r>
     </w:p>
     <w:p>
-      <w:pPr>
-        <w:pStyle w:val="Normal"/>
-        <w:jc w:val="left"/>
-      </w:pPr>
       <w:r>
         <w:t>Control Message: SetFileResponse</w:t>
       </w:r>
     </w:p>
     <w:p>
-      <w:pPr>
-        <w:pStyle w:val="Normal"/>
-        <w:jc w:val="left"/>
-      </w:pPr>
       <w:r>
         <w:t>Description: The response</w:t>
       </w:r>
@@ -1219,97 +1597,209 @@
     <w:p>
       <w:pPr>
         <w:pStyle w:val="Heading6"/>
-        <w:jc w:val="left"/>
       </w:pPr>
       <w:r>
         <w:t>Parameters</w:t>
       </w:r>
     </w:p>
-    <w:p>
-      <w:pPr>
-        <w:pStyle w:val="Normal"/>
-        <w:jc w:val="left"/>
-      </w:pPr>
-      <w:r>
-        <w:tbl>
-          <w:tblPr>
-            <w:tblStyle w:val="GridTable4-Accent1"/>
-          </w:tblPr>
-          <w:tr>
-            <w:tc>
-              <w:p>
-                <w:r>
-                  <w:t>Name</w:t>
-                </w:r>
-              </w:p>
-              <w:tcPr>
-                <w:tcW w:w="35" w:type="pct"/>
-              </w:tcPr>
-            </w:tc>
-            <w:tc>
-              <w:p>
-                <w:r>
-                  <w:t>Value</w:t>
-                </w:r>
-              </w:p>
-              <w:tcPr>
-                <w:tcW w:w="65" w:type="pct"/>
-              </w:tcPr>
-            </w:tc>
-          </w:tr>
-          <w:tr>
-            <w:tc>
-              <w:p>
-                <w:r>
-                  <w:t>Confirmation</w:t>
-                </w:r>
-              </w:p>
-            </w:tc>
-            <w:tc>
-              <w:p>
-                <w:r>
-                  <w:t>Returning the value of the set request.</w:t>
-                </w:r>
-              </w:p>
-            </w:tc>
-          </w:tr>
-        </w:tbl>
-      </w:r>
-    </w:p>
+    <w:tbl>
+      <w:tblPr>
+        <w:tblStyle w:val="GridTable4-Accent1"/>
+        <w:tblW w:w="0" w:type="auto"/>
+        <w:tblLook w:val="04A0" w:firstRow="1" w:lastRow="0" w:firstColumn="1" w:lastColumn="0" w:noHBand="0" w:noVBand="1"/>
+      </w:tblPr>
+      <w:tblGrid>
+        <w:gridCol w:w="3352"/>
+        <w:gridCol w:w="6224"/>
+      </w:tblGrid>
+      <w:tr>
+        <w:trPr>
+          <w:cnfStyle w:val="100000000000" w:firstRow="1" w:lastRow="0" w:firstColumn="0" w:lastColumn="0" w:oddVBand="0" w:evenVBand="0" w:oddHBand="0" w:evenHBand="0" w:firstRowFirstColumn="0" w:firstRowLastColumn="0" w:lastRowFirstColumn="0" w:lastRowLastColumn="0"/>
+        </w:trPr>
+        <w:tc>
+          <w:tcPr>
+            <w:cnfStyle w:val="001000000000" w:firstRow="0" w:lastRow="0" w:firstColumn="1" w:lastColumn="0" w:oddVBand="0" w:evenVBand="0" w:oddHBand="0" w:evenHBand="0" w:firstRowFirstColumn="0" w:firstRowLastColumn="0" w:lastRowFirstColumn="0" w:lastRowLastColumn="0"/>
+            <w:tcW w:w="35" w:type="pct"/>
+          </w:tcPr>
+          <w:p>
+            <w:r>
+              <w:t>Name</w:t>
+            </w:r>
+          </w:p>
+        </w:tc>
+        <w:tc>
+          <w:tcPr>
+            <w:tcW w:w="65" w:type="pct"/>
+          </w:tcPr>
+          <w:p>
+            <w:pPr>
+              <w:cnfStyle w:val="100000000000" w:firstRow="1" w:lastRow="0" w:firstColumn="0" w:lastColumn="0" w:oddVBand="0" w:evenVBand="0" w:oddHBand="0" w:evenHBand="0" w:firstRowFirstColumn="0" w:firstRowLastColumn="0" w:lastRowFirstColumn="0" w:lastRowLastColumn="0"/>
+            </w:pPr>
+            <w:r>
+              <w:t>Value</w:t>
+            </w:r>
+          </w:p>
+        </w:tc>
+      </w:tr>
+      <w:tr>
+        <w:trPr>
+          <w:cnfStyle w:val="000000100000" w:firstRow="0" w:lastRow="0" w:firstColumn="0" w:lastColumn="0" w:oddVBand="0" w:evenVBand="0" w:oddHBand="1" w:evenHBand="0" w:firstRowFirstColumn="0" w:firstRowLastColumn="0" w:lastRowFirstColumn="0" w:lastRowLastColumn="0"/>
+        </w:trPr>
+        <w:tc>
+          <w:tcPr>
+            <w:cnfStyle w:val="001000000000" w:firstRow="0" w:lastRow="0" w:firstColumn="1" w:lastColumn="0" w:oddVBand="0" w:evenVBand="0" w:oddHBand="0" w:evenHBand="0" w:firstRowFirstColumn="0" w:firstRowLastColumn="0" w:lastRowFirstColumn="0" w:lastRowLastColumn="0"/>
+            <w:tcW w:w="0" w:type="auto"/>
+          </w:tcPr>
+          <w:p>
+            <w:r>
+              <w:t>Confirmation</w:t>
+            </w:r>
+          </w:p>
+        </w:tc>
+        <w:tc>
+          <w:tcPr>
+            <w:tcW w:w="0" w:type="auto"/>
+          </w:tcPr>
+          <w:p>
+            <w:pPr>
+              <w:cnfStyle w:val="000000100000" w:firstRow="0" w:lastRow="0" w:firstColumn="0" w:lastColumn="0" w:oddVBand="0" w:evenVBand="0" w:oddHBand="1" w:evenHBand="0" w:firstRowFirstColumn="0" w:firstRowLastColumn="0" w:lastRowFirstColumn="0" w:lastRowLastColumn="0"/>
+            </w:pPr>
+            <w:r>
+              <w:t>Returning the value of the set request.</w:t>
+            </w:r>
+          </w:p>
+        </w:tc>
+      </w:tr>
+    </w:tbl>
+    <w:p/>
     <w:p>
       <w:pPr>
         <w:pStyle w:val="Heading3"/>
-        <w:jc w:val="left"/>
       </w:pPr>
       <w:r>
         <w:t>Properties</w:t>
       </w:r>
     </w:p>
+    <w:sectPr>
+      <w:headerReference w:type="default" r:id="rId6"/>
+      <w:footerReference w:type="default" r:id="rId7"/>
+      <w:pgSz w:w="12240" w:h="15840"/>
+      <w:pgMar w:top="1440" w:right="1440" w:bottom="1440" w:left="1440" w:header="720" w:footer="720" w:gutter="0"/>
+      <w:cols w:space="720"/>
+      <w:docGrid w:linePitch="360"/>
+    </w:sectPr>
   </w:body>
 </w:document>
 </file>
 
+<file path=word/endnotes.xml><?xml version="1.0" encoding="utf-8"?>
+<w:endnotes xmlns:wpc="http://schemas.microsoft.com/office/word/2010/wordprocessingCanvas" xmlns:cx="http://schemas.microsoft.com/office/drawing/2014/chartex" xmlns:cx1="http://schemas.microsoft.com/office/drawing/2015/9/8/chartex" xmlns:cx2="http://schemas.microsoft.com/office/drawing/2015/10/21/chartex" xmlns:cx3="http://schemas.microsoft.com/office/drawing/2016/5/9/chartex" xmlns:cx4="http://schemas.microsoft.com/office/drawing/2016/5/10/chartex" xmlns:cx5="http://schemas.microsoft.com/office/drawing/2016/5/11/chartex" xmlns:cx6="http://schemas.microsoft.com/office/drawing/2016/5/12/chartex" xmlns:cx7="http://schemas.microsoft.com/office/drawing/2016/5/13/chartex" xmlns:cx8="http://schemas.microsoft.com/office/drawing/2016/5/14/chartex" xmlns:mc="http://schemas.openxmlformats.org/markup-compatibility/2006" xmlns:aink="http://schemas.microsoft.com/office/drawing/2016/ink" xmlns:am3d="http://schemas.microsoft.com/office/drawing/2017/model3d" xmlns:o="urn:schemas-microsoft-com:office:office" xmlns:r="http://schemas.openxmlformats.org/officeDocument/2006/relationships" xmlns:m="http://schemas.openxmlformats.org/officeDocument/2006/math" xmlns:v="urn:schemas-microsoft-com:vml" xmlns:wp14="http://schemas.microsoft.com/office/word/2010/wordprocessingDrawing" xmlns:wp="http://schemas.openxmlformats.org/drawingml/2006/wordprocessingDrawing" xmlns:w10="urn:schemas-microsoft-com:office:word" xmlns:w="http://schemas.openxmlformats.org/wordprocessingml/2006/main" xmlns:w14="http://schemas.microsoft.com/office/word/2010/wordml" xmlns:w15="http://schemas.microsoft.com/office/word/2012/wordml" xmlns:w16cex="http://schemas.microsoft.com/office/word/2018/wordml/cex" xmlns:w16cid="http://schemas.microsoft.com/office/word/2016/wordml/cid" xmlns:w16="http://schemas.microsoft.com/office/word/2018/wordml" xmlns:w16se="http://schemas.microsoft.com/office/word/2015/wordml/symex" xmlns:wpg="http://schemas.microsoft.com/office/word/2010/wordprocessingGroup" xmlns:wpi="http://schemas.microsoft.com/office/word/2010/wordprocessingInk" xmlns:wne="http://schemas.microsoft.com/office/word/2006/wordml" xmlns:wps="http://schemas.microsoft.com/office/word/2010/wordprocessingShape" mc:Ignorable="w14 w15 w16se w16cid w16 w16cex wp14">
+  <w:endnote w:type="separator" w:id="-1">
+    <w:p>
+      <w:pPr>
+        <w:spacing w:after="0" w:line="240" w:lineRule="auto"/>
+      </w:pPr>
+      <w:r>
+        <w:separator/>
+      </w:r>
+    </w:p>
+  </w:endnote>
+  <w:endnote w:type="continuationSeparator" w:id="0">
+    <w:p>
+      <w:pPr>
+        <w:spacing w:after="0" w:line="240" w:lineRule="auto"/>
+      </w:pPr>
+      <w:r>
+        <w:continuationSeparator/>
+      </w:r>
+    </w:p>
+  </w:endnote>
+</w:endnotes>
+</file>
+
 <file path=word/footer1.xml><?xml version="1.0" encoding="utf-8"?>
-<w:ftr xmlns:w="http://schemas.openxmlformats.org/wordprocessingml/2006/main">
+<w:ftr xmlns:wpc="http://schemas.microsoft.com/office/word/2010/wordprocessingCanvas" xmlns:cx="http://schemas.microsoft.com/office/drawing/2014/chartex" xmlns:cx1="http://schemas.microsoft.com/office/drawing/2015/9/8/chartex" xmlns:cx2="http://schemas.microsoft.com/office/drawing/2015/10/21/chartex" xmlns:cx3="http://schemas.microsoft.com/office/drawing/2016/5/9/chartex" xmlns:cx4="http://schemas.microsoft.com/office/drawing/2016/5/10/chartex" xmlns:cx5="http://schemas.microsoft.com/office/drawing/2016/5/11/chartex" xmlns:cx6="http://schemas.microsoft.com/office/drawing/2016/5/12/chartex" xmlns:cx7="http://schemas.microsoft.com/office/drawing/2016/5/13/chartex" xmlns:cx8="http://schemas.microsoft.com/office/drawing/2016/5/14/chartex" xmlns:mc="http://schemas.openxmlformats.org/markup-compatibility/2006" xmlns:aink="http://schemas.microsoft.com/office/drawing/2016/ink" xmlns:am3d="http://schemas.microsoft.com/office/drawing/2017/model3d" xmlns:o="urn:schemas-microsoft-com:office:office" xmlns:r="http://schemas.openxmlformats.org/officeDocument/2006/relationships" xmlns:m="http://schemas.openxmlformats.org/officeDocument/2006/math" xmlns:v="urn:schemas-microsoft-com:vml" xmlns:wp14="http://schemas.microsoft.com/office/word/2010/wordprocessingDrawing" xmlns:wp="http://schemas.openxmlformats.org/drawingml/2006/wordprocessingDrawing" xmlns:w10="urn:schemas-microsoft-com:office:word" xmlns:w="http://schemas.openxmlformats.org/wordprocessingml/2006/main" xmlns:w14="http://schemas.microsoft.com/office/word/2010/wordml" xmlns:w15="http://schemas.microsoft.com/office/word/2012/wordml" xmlns:w16cex="http://schemas.microsoft.com/office/word/2018/wordml/cex" xmlns:w16cid="http://schemas.microsoft.com/office/word/2016/wordml/cid" xmlns:w16="http://schemas.microsoft.com/office/word/2018/wordml" xmlns:w16se="http://schemas.microsoft.com/office/word/2015/wordml/symex" xmlns:wpg="http://schemas.microsoft.com/office/word/2010/wordprocessingGroup" xmlns:wpi="http://schemas.microsoft.com/office/word/2010/wordprocessingInk" xmlns:wne="http://schemas.microsoft.com/office/word/2006/wordml" xmlns:wps="http://schemas.microsoft.com/office/word/2010/wordprocessingShape" mc:Ignorable="w14 w15 w16se w16cid w16 w16cex wp14">
   <w:p>
     <w:pPr>
       <w:pStyle w:val="Footer"/>
     </w:pPr>
     <w:r>
       <w:t>File</w:t>
-      <w:fldSimple w:instr="PAGE"/>
+    </w:r>
+    <w:r>
+      <w:fldChar w:fldCharType="begin"/>
+    </w:r>
+    <w:r>
+      <w:instrText>PAGE</w:instrText>
+    </w:r>
+    <w:r>
+      <w:fldChar w:fldCharType="separate"/>
+    </w:r>
+    <w:r>
+      <w:rPr>
+        <w:noProof/>
+      </w:rPr>
+      <w:t>1</w:t>
+    </w:r>
+    <w:r>
+      <w:fldChar w:fldCharType="end"/>
     </w:r>
   </w:p>
 </w:ftr>
 </file>
 
+<file path=word/footnotes.xml><?xml version="1.0" encoding="utf-8"?>
+<w:footnotes xmlns:wpc="http://schemas.microsoft.com/office/word/2010/wordprocessingCanvas" xmlns:cx="http://schemas.microsoft.com/office/drawing/2014/chartex" xmlns:cx1="http://schemas.microsoft.com/office/drawing/2015/9/8/chartex" xmlns:cx2="http://schemas.microsoft.com/office/drawing/2015/10/21/chartex" xmlns:cx3="http://schemas.microsoft.com/office/drawing/2016/5/9/chartex" xmlns:cx4="http://schemas.microsoft.com/office/drawing/2016/5/10/chartex" xmlns:cx5="http://schemas.microsoft.com/office/drawing/2016/5/11/chartex" xmlns:cx6="http://schemas.microsoft.com/office/drawing/2016/5/12/chartex" xmlns:cx7="http://schemas.microsoft.com/office/drawing/2016/5/13/chartex" xmlns:cx8="http://schemas.microsoft.com/office/drawing/2016/5/14/chartex" xmlns:mc="http://schemas.openxmlformats.org/markup-compatibility/2006" xmlns:aink="http://schemas.microsoft.com/office/drawing/2016/ink" xmlns:am3d="http://schemas.microsoft.com/office/drawing/2017/model3d" xmlns:o="urn:schemas-microsoft-com:office:office" xmlns:r="http://schemas.openxmlformats.org/officeDocument/2006/relationships" xmlns:m="http://schemas.openxmlformats.org/officeDocument/2006/math" xmlns:v="urn:schemas-microsoft-com:vml" xmlns:wp14="http://schemas.microsoft.com/office/word/2010/wordprocessingDrawing" xmlns:wp="http://schemas.openxmlformats.org/drawingml/2006/wordprocessingDrawing" xmlns:w10="urn:schemas-microsoft-com:office:word" xmlns:w="http://schemas.openxmlformats.org/wordprocessingml/2006/main" xmlns:w14="http://schemas.microsoft.com/office/word/2010/wordml" xmlns:w15="http://schemas.microsoft.com/office/word/2012/wordml" xmlns:w16cex="http://schemas.microsoft.com/office/word/2018/wordml/cex" xmlns:w16cid="http://schemas.microsoft.com/office/word/2016/wordml/cid" xmlns:w16="http://schemas.microsoft.com/office/word/2018/wordml" xmlns:w16se="http://schemas.microsoft.com/office/word/2015/wordml/symex" xmlns:wpg="http://schemas.microsoft.com/office/word/2010/wordprocessingGroup" xmlns:wpi="http://schemas.microsoft.com/office/word/2010/wordprocessingInk" xmlns:wne="http://schemas.microsoft.com/office/word/2006/wordml" xmlns:wps="http://schemas.microsoft.com/office/word/2010/wordprocessingShape" mc:Ignorable="w14 w15 w16se w16cid w16 w16cex wp14">
+  <w:footnote w:type="separator" w:id="-1">
+    <w:p>
+      <w:pPr>
+        <w:spacing w:after="0" w:line="240" w:lineRule="auto"/>
+      </w:pPr>
+      <w:r>
+        <w:separator/>
+      </w:r>
+    </w:p>
+  </w:footnote>
+  <w:footnote w:type="continuationSeparator" w:id="0">
+    <w:p>
+      <w:pPr>
+        <w:spacing w:after="0" w:line="240" w:lineRule="auto"/>
+      </w:pPr>
+      <w:r>
+        <w:continuationSeparator/>
+      </w:r>
+    </w:p>
+  </w:footnote>
+</w:footnotes>
+</file>
+
 <file path=word/header1.xml><?xml version="1.0" encoding="utf-8"?>
-<w:hdr xmlns:w="http://schemas.openxmlformats.org/wordprocessingml/2006/main">
+<w:hdr xmlns:wpc="http://schemas.microsoft.com/office/word/2010/wordprocessingCanvas" xmlns:cx="http://schemas.microsoft.com/office/drawing/2014/chartex" xmlns:cx1="http://schemas.microsoft.com/office/drawing/2015/9/8/chartex" xmlns:cx2="http://schemas.microsoft.com/office/drawing/2015/10/21/chartex" xmlns:cx3="http://schemas.microsoft.com/office/drawing/2016/5/9/chartex" xmlns:cx4="http://schemas.microsoft.com/office/drawing/2016/5/10/chartex" xmlns:cx5="http://schemas.microsoft.com/office/drawing/2016/5/11/chartex" xmlns:cx6="http://schemas.microsoft.com/office/drawing/2016/5/12/chartex" xmlns:cx7="http://schemas.microsoft.com/office/drawing/2016/5/13/chartex" xmlns:cx8="http://schemas.microsoft.com/office/drawing/2016/5/14/chartex" xmlns:mc="http://schemas.openxmlformats.org/markup-compatibility/2006" xmlns:aink="http://schemas.microsoft.com/office/drawing/2016/ink" xmlns:am3d="http://schemas.microsoft.com/office/drawing/2017/model3d" xmlns:o="urn:schemas-microsoft-com:office:office" xmlns:r="http://schemas.openxmlformats.org/officeDocument/2006/relationships" xmlns:m="http://schemas.openxmlformats.org/officeDocument/2006/math" xmlns:v="urn:schemas-microsoft-com:vml" xmlns:wp14="http://schemas.microsoft.com/office/word/2010/wordprocessingDrawing" xmlns:wp="http://schemas.openxmlformats.org/drawingml/2006/wordprocessingDrawing" xmlns:w10="urn:schemas-microsoft-com:office:word" xmlns:w="http://schemas.openxmlformats.org/wordprocessingml/2006/main" xmlns:w14="http://schemas.microsoft.com/office/word/2010/wordml" xmlns:w15="http://schemas.microsoft.com/office/word/2012/wordml" xmlns:w16cex="http://schemas.microsoft.com/office/word/2018/wordml/cex" xmlns:w16cid="http://schemas.microsoft.com/office/word/2016/wordml/cid" xmlns:w16="http://schemas.microsoft.com/office/word/2018/wordml" xmlns:w16se="http://schemas.microsoft.com/office/word/2015/wordml/symex" xmlns:wpg="http://schemas.microsoft.com/office/word/2010/wordprocessingGroup" xmlns:wpi="http://schemas.microsoft.com/office/word/2010/wordprocessingInk" xmlns:wne="http://schemas.microsoft.com/office/word/2006/wordml" xmlns:wps="http://schemas.microsoft.com/office/word/2010/wordprocessingShape" mc:Ignorable="w14 w15 w16se w16cid w16 w16cex wp14">
   <w:p>
     <w:r>
-      <w:pict>
-        <v:shape xmlns:o="urn:schemas-microsoft-com:office:office" xmlns:v="urn:schemas-microsoft-com:vml" id="WordPictureWatermark75517470" style="position:absolute;left:0;text-align:left;margin-left:0;margin-top:0;width:456.15pt;height:456.15pt;z-index:-251656192;mso-position-horizontal:center;mso-position-horizontal-relative:margin;mso-position-vertical:center;mso-position-vertical-relative:margin" o:spid="_x0000_s2051" o:allowincell="false" type="#_x0000_t75">
-          <v:imagedata xmlns:r="http://schemas.openxmlformats.org/officeDocument/2006/relationships" gain="19661f" blacklevel="22938f" o:title="水印" r:id="rId999"/>
+      <w:pict w14:anchorId="49628ABC">
+        <v:shapetype id="_x0000_t75" coordsize="21600,21600" o:spt="75" o:preferrelative="t" path="m@4@5l@4@11@9@11@9@5xe" filled="f" stroked="f">
+          <v:stroke joinstyle="miter"/>
+          <v:formulas>
+            <v:f eqn="if lineDrawn pixelLineWidth 0"/>
+            <v:f eqn="sum @0 1 0"/>
+            <v:f eqn="sum 0 0 @1"/>
+            <v:f eqn="prod @2 1 2"/>
+            <v:f eqn="prod @3 21600 pixelWidth"/>
+            <v:f eqn="prod @3 21600 pixelHeight"/>
+            <v:f eqn="sum @0 0 1"/>
+            <v:f eqn="prod @6 1 2"/>
+            <v:f eqn="prod @7 21600 pixelWidth"/>
+            <v:f eqn="sum @8 21600 0"/>
+            <v:f eqn="prod @7 21600 pixelHeight"/>
+            <v:f eqn="sum @10 21600 0"/>
+          </v:formulas>
+          <v:path o:extrusionok="f" gradientshapeok="t" o:connecttype="rect"/>
+          <o:lock v:ext="edit" aspectratio="t"/>
+        </v:shapetype>
+        <v:shape id="WordPictureWatermark75517470" o:spid="_x0000_s2049" type="#_x0000_t75" alt="水印" style="position:absolute;margin-left:0;margin-top:0;width:456.15pt;height:456.15pt;z-index:-251658752;mso-wrap-edited:f;mso-width-percent:0;mso-height-percent:0;mso-position-horizontal:center;mso-position-horizontal-relative:margin;mso-position-vertical:center;mso-position-vertical-relative:margin;mso-width-percent:0;mso-height-percent:0" o:allowincell="f">
+          <v:imagedata r:id="rId1" o:title="水印" gain="19661f" blacklevel="22938f"/>
+          <w10:wrap anchorx="margin" anchory="margin"/>
         </v:shape>
       </w:pict>
     </w:r>
@@ -1334,7 +1824,7 @@
       </w:pPr>
     </w:pPrDefault>
   </w:docDefaults>
-  <w:latentStyles w:defLockedState="0" w:defUIPriority="99" w:defSemiHidden="0" w:defUnhideWhenUsed="0" w:defQFormat="0" w:count="377">
+  <w:latentStyles w:defLockedState="0" w:defUIPriority="99" w:defSemiHidden="0" w:defUnhideWhenUsed="0" w:defQFormat="0" w:count="376">
     <w:lsdException w:name="Normal" w:uiPriority="0" w:qFormat="1"/>
     <w:lsdException w:name="heading 1" w:uiPriority="9" w:qFormat="1"/>
     <w:lsdException w:name="heading 2" w:semiHidden="1" w:uiPriority="9" w:unhideWhenUsed="1" w:qFormat="1"/>
@@ -1711,7 +2201,6 @@
     <w:lsdException w:name="Hashtag" w:semiHidden="1" w:unhideWhenUsed="1"/>
     <w:lsdException w:name="Unresolved Mention" w:semiHidden="1" w:unhideWhenUsed="1"/>
     <w:lsdException w:name="Smart Link" w:semiHidden="1" w:unhideWhenUsed="1"/>
-    <w:lsdException w:name="Smart Link Error" w:semiHidden="1" w:unhideWhenUsed="1"/>
   </w:latentStyles>
   <w:style w:type="paragraph" w:default="1" w:styleId="Normal">
     <w:name w:val="Normal"/>
@@ -1736,7 +2225,7 @@
     <w:rPr>
       <w:rFonts w:asciiTheme="majorHAnsi" w:eastAsiaTheme="majorEastAsia" w:hAnsiTheme="majorHAnsi" w:cstheme="majorBidi"/>
       <w:b/>
-      <w:color w:val="1481AB" w:themeColor="accent1" w:themeShade="BF"/>
+      <w:color w:val="2F5496" w:themeColor="accent1" w:themeShade="BF"/>
       <w:sz w:val="40"/>
       <w:szCs w:val="40"/>
     </w:rPr>
@@ -2151,7 +2640,7 @@
     <w:rPr>
       <w:rFonts w:asciiTheme="majorHAnsi" w:eastAsiaTheme="majorEastAsia" w:hAnsiTheme="majorHAnsi" w:cstheme="majorBidi"/>
       <w:b/>
-      <w:color w:val="1481AB" w:themeColor="accent1" w:themeShade="BF"/>
+      <w:color w:val="2F5496" w:themeColor="accent1" w:themeShade="BF"/>
       <w:sz w:val="40"/>
       <w:szCs w:val="40"/>
     </w:rPr>
@@ -2166,8 +2655,8 @@
     <w:rsid w:val="00C54C48"/>
     <w:pPr>
       <w:pBdr>
-        <w:top w:val="single" w:sz="6" w:space="8" w:color="27CED7" w:themeColor="accent3"/>
-        <w:bottom w:val="single" w:sz="6" w:space="8" w:color="27CED7" w:themeColor="accent3"/>
+        <w:top w:val="single" w:sz="6" w:space="8" w:color="A5A5A5" w:themeColor="accent3"/>
+        <w:bottom w:val="single" w:sz="6" w:space="8" w:color="A5A5A5" w:themeColor="accent3"/>
       </w:pBdr>
       <w:spacing w:after="400" w:line="240" w:lineRule="auto"/>
       <w:contextualSpacing/>
@@ -2176,7 +2665,7 @@
     <w:rPr>
       <w:rFonts w:asciiTheme="majorHAnsi" w:eastAsiaTheme="majorEastAsia" w:hAnsiTheme="majorHAnsi" w:cstheme="majorBidi"/>
       <w:caps/>
-      <w:color w:val="1485A4" w:themeColor="text2"/>
+      <w:color w:val="44546A" w:themeColor="text2"/>
       <w:spacing w:val="30"/>
       <w:sz w:val="72"/>
       <w:szCs w:val="72"/>
@@ -2191,7 +2680,7 @@
     <w:rPr>
       <w:rFonts w:asciiTheme="majorHAnsi" w:eastAsiaTheme="majorEastAsia" w:hAnsiTheme="majorHAnsi" w:cstheme="majorBidi"/>
       <w:caps/>
-      <w:color w:val="1485A4" w:themeColor="text2"/>
+      <w:color w:val="44546A" w:themeColor="text2"/>
       <w:spacing w:val="30"/>
       <w:sz w:val="72"/>
       <w:szCs w:val="72"/>
@@ -2337,12 +2826,12 @@
       <w:tblStyleRowBandSize w:val="1"/>
       <w:tblStyleColBandSize w:val="1"/>
       <w:tblBorders>
-        <w:top w:val="single" w:sz="4" w:space="0" w:color="76CDEE" w:themeColor="accent1" w:themeTint="99"/>
-        <w:left w:val="single" w:sz="4" w:space="0" w:color="76CDEE" w:themeColor="accent1" w:themeTint="99"/>
-        <w:bottom w:val="single" w:sz="4" w:space="0" w:color="76CDEE" w:themeColor="accent1" w:themeTint="99"/>
-        <w:right w:val="single" w:sz="4" w:space="0" w:color="76CDEE" w:themeColor="accent1" w:themeTint="99"/>
-        <w:insideH w:val="single" w:sz="4" w:space="0" w:color="76CDEE" w:themeColor="accent1" w:themeTint="99"/>
-        <w:insideV w:val="single" w:sz="4" w:space="0" w:color="76CDEE" w:themeColor="accent1" w:themeTint="99"/>
+        <w:top w:val="single" w:sz="4" w:space="0" w:color="8EAADB" w:themeColor="accent1" w:themeTint="99"/>
+        <w:left w:val="single" w:sz="4" w:space="0" w:color="8EAADB" w:themeColor="accent1" w:themeTint="99"/>
+        <w:bottom w:val="single" w:sz="4" w:space="0" w:color="8EAADB" w:themeColor="accent1" w:themeTint="99"/>
+        <w:right w:val="single" w:sz="4" w:space="0" w:color="8EAADB" w:themeColor="accent1" w:themeTint="99"/>
+        <w:insideH w:val="single" w:sz="4" w:space="0" w:color="8EAADB" w:themeColor="accent1" w:themeTint="99"/>
+        <w:insideV w:val="single" w:sz="4" w:space="0" w:color="8EAADB" w:themeColor="accent1" w:themeTint="99"/>
       </w:tblBorders>
     </w:tblPr>
     <w:tblStylePr w:type="firstRow">
@@ -2354,14 +2843,14 @@
       <w:tblPr/>
       <w:tcPr>
         <w:tcBorders>
-          <w:top w:val="single" w:sz="4" w:space="0" w:color="1CADE4" w:themeColor="accent1"/>
-          <w:left w:val="single" w:sz="4" w:space="0" w:color="1CADE4" w:themeColor="accent1"/>
-          <w:bottom w:val="single" w:sz="4" w:space="0" w:color="1CADE4" w:themeColor="accent1"/>
-          <w:right w:val="single" w:sz="4" w:space="0" w:color="1CADE4" w:themeColor="accent1"/>
+          <w:top w:val="single" w:sz="4" w:space="0" w:color="4472C4" w:themeColor="accent1"/>
+          <w:left w:val="single" w:sz="4" w:space="0" w:color="4472C4" w:themeColor="accent1"/>
+          <w:bottom w:val="single" w:sz="4" w:space="0" w:color="4472C4" w:themeColor="accent1"/>
+          <w:right w:val="single" w:sz="4" w:space="0" w:color="4472C4" w:themeColor="accent1"/>
           <w:insideH w:val="nil"/>
           <w:insideV w:val="nil"/>
         </w:tcBorders>
-        <w:shd w:val="clear" w:color="auto" w:fill="1CADE4" w:themeFill="accent1"/>
+        <w:shd w:val="clear" w:color="auto" w:fill="4472C4" w:themeFill="accent1"/>
       </w:tcPr>
     </w:tblStylePr>
     <w:tblStylePr w:type="lastRow">
@@ -2372,7 +2861,7 @@
       <w:tblPr/>
       <w:tcPr>
         <w:tcBorders>
-          <w:top w:val="double" w:sz="4" w:space="0" w:color="1CADE4" w:themeColor="accent1"/>
+          <w:top w:val="double" w:sz="4" w:space="0" w:color="4472C4" w:themeColor="accent1"/>
         </w:tcBorders>
       </w:tcPr>
     </w:tblStylePr>
@@ -2391,13 +2880,13 @@
     <w:tblStylePr w:type="band1Vert">
       <w:tblPr/>
       <w:tcPr>
-        <w:shd w:val="clear" w:color="auto" w:fill="D1EEF9" w:themeFill="accent1" w:themeFillTint="33"/>
+        <w:shd w:val="clear" w:color="auto" w:fill="D9E2F3" w:themeFill="accent1" w:themeFillTint="33"/>
       </w:tcPr>
     </w:tblStylePr>
     <w:tblStylePr w:type="band1Horz">
       <w:tblPr/>
       <w:tcPr>
-        <w:shd w:val="clear" w:color="auto" w:fill="D1EEF9" w:themeFill="accent1" w:themeFillTint="33"/>
+        <w:shd w:val="clear" w:color="auto" w:fill="D9E2F3" w:themeFill="accent1" w:themeFillTint="33"/>
       </w:tcPr>
     </w:tblStylePr>
   </w:style>
@@ -2424,7 +2913,7 @@
     <w:unhideWhenUsed/>
     <w:rsid w:val="004C7D82"/>
     <w:rPr>
-      <w:color w:val="F49100" w:themeColor="hyperlink"/>
+      <w:color w:val="0563C1" w:themeColor="hyperlink"/>
       <w:u w:val="single"/>
     </w:rPr>
   </w:style>
@@ -2449,12 +2938,12 @@
       <w:tblStyleRowBandSize w:val="1"/>
       <w:tblStyleColBandSize w:val="1"/>
       <w:tblBorders>
-        <w:top w:val="single" w:sz="4" w:space="0" w:color="C0DAD8" w:themeColor="accent6" w:themeTint="66"/>
-        <w:left w:val="single" w:sz="4" w:space="0" w:color="C0DAD8" w:themeColor="accent6" w:themeTint="66"/>
-        <w:bottom w:val="single" w:sz="4" w:space="0" w:color="C0DAD8" w:themeColor="accent6" w:themeTint="66"/>
-        <w:right w:val="single" w:sz="4" w:space="0" w:color="C0DAD8" w:themeColor="accent6" w:themeTint="66"/>
-        <w:insideH w:val="single" w:sz="4" w:space="0" w:color="C0DAD8" w:themeColor="accent6" w:themeTint="66"/>
-        <w:insideV w:val="single" w:sz="4" w:space="0" w:color="C0DAD8" w:themeColor="accent6" w:themeTint="66"/>
+        <w:top w:val="single" w:sz="4" w:space="0" w:color="C5E0B3" w:themeColor="accent6" w:themeTint="66"/>
+        <w:left w:val="single" w:sz="4" w:space="0" w:color="C5E0B3" w:themeColor="accent6" w:themeTint="66"/>
+        <w:bottom w:val="single" w:sz="4" w:space="0" w:color="C5E0B3" w:themeColor="accent6" w:themeTint="66"/>
+        <w:right w:val="single" w:sz="4" w:space="0" w:color="C5E0B3" w:themeColor="accent6" w:themeTint="66"/>
+        <w:insideH w:val="single" w:sz="4" w:space="0" w:color="C5E0B3" w:themeColor="accent6" w:themeTint="66"/>
+        <w:insideV w:val="single" w:sz="4" w:space="0" w:color="C5E0B3" w:themeColor="accent6" w:themeTint="66"/>
       </w:tblBorders>
     </w:tblPr>
     <w:tblStylePr w:type="firstRow">
@@ -2465,7 +2954,7 @@
       <w:tblPr/>
       <w:tcPr>
         <w:tcBorders>
-          <w:bottom w:val="single" w:sz="12" w:space="0" w:color="A0C7C5" w:themeColor="accent6" w:themeTint="99"/>
+          <w:bottom w:val="single" w:sz="12" w:space="0" w:color="A8D08D" w:themeColor="accent6" w:themeTint="99"/>
         </w:tcBorders>
       </w:tcPr>
     </w:tblStylePr>
@@ -2477,7 +2966,7 @@
       <w:tblPr/>
       <w:tcPr>
         <w:tcBorders>
-          <w:top w:val="double" w:sz="2" w:space="0" w:color="A0C7C5" w:themeColor="accent6" w:themeTint="99"/>
+          <w:top w:val="double" w:sz="2" w:space="0" w:color="A8D08D" w:themeColor="accent6" w:themeTint="99"/>
         </w:tcBorders>
       </w:tcPr>
     </w:tblStylePr>
@@ -2781,14 +3270,14 @@
     <w:uiPriority w:val="51"/>
     <w:rsid w:val="00C54C48"/>
     <w:rPr>
-      <w:color w:val="1481AB" w:themeColor="accent1" w:themeShade="BF"/>
+      <w:color w:val="2F5496" w:themeColor="accent1" w:themeShade="BF"/>
     </w:rPr>
     <w:tblPr>
       <w:tblStyleRowBandSize w:val="1"/>
       <w:tblStyleColBandSize w:val="1"/>
       <w:tblBorders>
-        <w:top w:val="single" w:sz="4" w:space="0" w:color="1CADE4" w:themeColor="accent1"/>
-        <w:bottom w:val="single" w:sz="4" w:space="0" w:color="1CADE4" w:themeColor="accent1"/>
+        <w:top w:val="single" w:sz="4" w:space="0" w:color="4472C4" w:themeColor="accent1"/>
+        <w:bottom w:val="single" w:sz="4" w:space="0" w:color="4472C4" w:themeColor="accent1"/>
       </w:tblBorders>
     </w:tblPr>
     <w:tblStylePr w:type="firstRow">
@@ -2799,7 +3288,7 @@
       <w:tblPr/>
       <w:tcPr>
         <w:tcBorders>
-          <w:bottom w:val="single" w:sz="4" w:space="0" w:color="1CADE4" w:themeColor="accent1"/>
+          <w:bottom w:val="single" w:sz="4" w:space="0" w:color="4472C4" w:themeColor="accent1"/>
         </w:tcBorders>
       </w:tcPr>
     </w:tblStylePr>
@@ -2811,7 +3300,7 @@
       <w:tblPr/>
       <w:tcPr>
         <w:tcBorders>
-          <w:top w:val="double" w:sz="4" w:space="0" w:color="1CADE4" w:themeColor="accent1"/>
+          <w:top w:val="double" w:sz="4" w:space="0" w:color="4472C4" w:themeColor="accent1"/>
         </w:tcBorders>
       </w:tcPr>
     </w:tblStylePr>
@@ -2830,13 +3319,13 @@
     <w:tblStylePr w:type="band1Vert">
       <w:tblPr/>
       <w:tcPr>
-        <w:shd w:val="clear" w:color="auto" w:fill="D1EEF9" w:themeFill="accent1" w:themeFillTint="33"/>
+        <w:shd w:val="clear" w:color="auto" w:fill="D9E2F3" w:themeFill="accent1" w:themeFillTint="33"/>
       </w:tcPr>
     </w:tblStylePr>
     <w:tblStylePr w:type="band1Horz">
       <w:tblPr/>
       <w:tcPr>
-        <w:shd w:val="clear" w:color="auto" w:fill="D1EEF9" w:themeFill="accent1" w:themeFillTint="33"/>
+        <w:shd w:val="clear" w:color="auto" w:fill="D9E2F3" w:themeFill="accent1" w:themeFillTint="33"/>
       </w:tcPr>
     </w:tblStylePr>
   </w:style>
@@ -2958,7 +3447,7 @@
       <w:jc w:val="center"/>
     </w:pPr>
     <w:rPr>
-      <w:color w:val="1485A4" w:themeColor="text2"/>
+      <w:color w:val="44546A" w:themeColor="text2"/>
       <w:sz w:val="28"/>
       <w:szCs w:val="28"/>
     </w:rPr>
@@ -2970,7 +3459,7 @@
     <w:uiPriority w:val="11"/>
     <w:rsid w:val="00C54C48"/>
     <w:rPr>
-      <w:color w:val="1485A4" w:themeColor="text2"/>
+      <w:color w:val="44546A" w:themeColor="text2"/>
       <w:sz w:val="28"/>
       <w:szCs w:val="28"/>
     </w:rPr>
@@ -3002,7 +3491,7 @@
     <w:rPr>
       <w:i/>
       <w:iCs/>
-      <w:color w:val="1D99A0" w:themeColor="accent3" w:themeShade="BF"/>
+      <w:color w:val="7B7B7B" w:themeColor="accent3" w:themeShade="BF"/>
       <w:sz w:val="24"/>
       <w:szCs w:val="24"/>
     </w:rPr>
@@ -3016,7 +3505,7 @@
     <w:rPr>
       <w:i/>
       <w:iCs/>
-      <w:color w:val="1D99A0" w:themeColor="accent3" w:themeShade="BF"/>
+      <w:color w:val="7B7B7B" w:themeColor="accent3" w:themeShade="BF"/>
       <w:sz w:val="24"/>
       <w:szCs w:val="24"/>
     </w:rPr>
@@ -3037,7 +3526,7 @@
     <w:rPr>
       <w:rFonts w:asciiTheme="majorHAnsi" w:eastAsiaTheme="majorEastAsia" w:hAnsiTheme="majorHAnsi" w:cstheme="majorBidi"/>
       <w:caps/>
-      <w:color w:val="1481AB" w:themeColor="accent1" w:themeShade="BF"/>
+      <w:color w:val="2F5496" w:themeColor="accent1" w:themeShade="BF"/>
       <w:sz w:val="28"/>
       <w:szCs w:val="28"/>
     </w:rPr>
@@ -3051,7 +3540,7 @@
     <w:rPr>
       <w:rFonts w:asciiTheme="majorHAnsi" w:eastAsiaTheme="majorEastAsia" w:hAnsiTheme="majorHAnsi" w:cstheme="majorBidi"/>
       <w:caps/>
-      <w:color w:val="1481AB" w:themeColor="accent1" w:themeShade="BF"/>
+      <w:color w:val="2F5496" w:themeColor="accent1" w:themeShade="BF"/>
       <w:sz w:val="28"/>
       <w:szCs w:val="28"/>
     </w:rPr>
@@ -3128,4 +3617,299 @@
     </w:pPr>
   </w:style>
 </w:styles>
+</file>
+
+<file path=word/theme/theme1.xml><?xml version="1.0" encoding="utf-8"?>
+<a:theme xmlns:a="http://schemas.openxmlformats.org/drawingml/2006/main" name="Office Theme">
+  <a:themeElements>
+    <a:clrScheme name="Office">
+      <a:dk1>
+        <a:sysClr val="windowText" lastClr="000000"/>
+      </a:dk1>
+      <a:lt1>
+        <a:sysClr val="window" lastClr="FFFFFF"/>
+      </a:lt1>
+      <a:dk2>
+        <a:srgbClr val="44546A"/>
+      </a:dk2>
+      <a:lt2>
+        <a:srgbClr val="E7E6E6"/>
+      </a:lt2>
+      <a:accent1>
+        <a:srgbClr val="4472C4"/>
+      </a:accent1>
+      <a:accent2>
+        <a:srgbClr val="ED7D31"/>
+      </a:accent2>
+      <a:accent3>
+        <a:srgbClr val="A5A5A5"/>
+      </a:accent3>
+      <a:accent4>
+        <a:srgbClr val="FFC000"/>
+      </a:accent4>
+      <a:accent5>
+        <a:srgbClr val="5B9BD5"/>
+      </a:accent5>
+      <a:accent6>
+        <a:srgbClr val="70AD47"/>
+      </a:accent6>
+      <a:hlink>
+        <a:srgbClr val="0563C1"/>
+      </a:hlink>
+      <a:folHlink>
+        <a:srgbClr val="954F72"/>
+      </a:folHlink>
+    </a:clrScheme>
+    <a:fontScheme name="Office">
+      <a:majorFont>
+        <a:latin typeface="Calibri Light" panose="020F0302020204030204"/>
+        <a:ea typeface=""/>
+        <a:cs typeface=""/>
+        <a:font script="Jpan" typeface="游ゴシック Light"/>
+        <a:font script="Hang" typeface="맑은 고딕"/>
+        <a:font script="Hans" typeface="等线 Light"/>
+        <a:font script="Hant" typeface="新細明體"/>
+        <a:font script="Arab" typeface="Times New Roman"/>
+        <a:font script="Hebr" typeface="Times New Roman"/>
+        <a:font script="Thai" typeface="Angsana New"/>
+        <a:font script="Ethi" typeface="Nyala"/>
+        <a:font script="Beng" typeface="Vrinda"/>
+        <a:font script="Gujr" typeface="Shruti"/>
+        <a:font script="Khmr" typeface="MoolBoran"/>
+        <a:font script="Knda" typeface="Tunga"/>
+        <a:font script="Guru" typeface="Raavi"/>
+        <a:font script="Cans" typeface="Euphemia"/>
+        <a:font script="Cher" typeface="Plantagenet Cherokee"/>
+        <a:font script="Yiii" typeface="Microsoft Yi Baiti"/>
+        <a:font script="Tibt" typeface="Microsoft Himalaya"/>
+        <a:font script="Thaa" typeface="MV Boli"/>
+        <a:font script="Deva" typeface="Mangal"/>
+        <a:font script="Telu" typeface="Gautami"/>
+        <a:font script="Taml" typeface="Latha"/>
+        <a:font script="Syrc" typeface="Estrangelo Edessa"/>
+        <a:font script="Orya" typeface="Kalinga"/>
+        <a:font script="Mlym" typeface="Kartika"/>
+        <a:font script="Laoo" typeface="DokChampa"/>
+        <a:font script="Sinh" typeface="Iskoola Pota"/>
+        <a:font script="Mong" typeface="Mongolian Baiti"/>
+        <a:font script="Viet" typeface="Times New Roman"/>
+        <a:font script="Uigh" typeface="Microsoft Uighur"/>
+        <a:font script="Geor" typeface="Sylfaen"/>
+        <a:font script="Armn" typeface="Arial"/>
+        <a:font script="Bugi" typeface="Leelawadee UI"/>
+        <a:font script="Bopo" typeface="Microsoft JhengHei"/>
+        <a:font script="Java" typeface="Javanese Text"/>
+        <a:font script="Lisu" typeface="Segoe UI"/>
+        <a:font script="Mymr" typeface="Myanmar Text"/>
+        <a:font script="Nkoo" typeface="Ebrima"/>
+        <a:font script="Olck" typeface="Nirmala UI"/>
+        <a:font script="Osma" typeface="Ebrima"/>
+        <a:font script="Phag" typeface="Phagspa"/>
+        <a:font script="Syrn" typeface="Estrangelo Edessa"/>
+        <a:font script="Syrj" typeface="Estrangelo Edessa"/>
+        <a:font script="Syre" typeface="Estrangelo Edessa"/>
+        <a:font script="Sora" typeface="Nirmala UI"/>
+        <a:font script="Tale" typeface="Microsoft Tai Le"/>
+        <a:font script="Talu" typeface="Microsoft New Tai Lue"/>
+        <a:font script="Tfng" typeface="Ebrima"/>
+      </a:majorFont>
+      <a:minorFont>
+        <a:latin typeface="Calibri" panose="020F0502020204030204"/>
+        <a:ea typeface=""/>
+        <a:cs typeface=""/>
+        <a:font script="Jpan" typeface="游明朝"/>
+        <a:font script="Hang" typeface="맑은 고딕"/>
+        <a:font script="Hans" typeface="等线"/>
+        <a:font script="Hant" typeface="新細明體"/>
+        <a:font script="Arab" typeface="Arial"/>
+        <a:font script="Hebr" typeface="Arial"/>
+        <a:font script="Thai" typeface="Cordia New"/>
+        <a:font script="Ethi" typeface="Nyala"/>
+        <a:font script="Beng" typeface="Vrinda"/>
+        <a:font script="Gujr" typeface="Shruti"/>
+        <a:font script="Khmr" typeface="DaunPenh"/>
+        <a:font script="Knda" typeface="Tunga"/>
+        <a:font script="Guru" typeface="Raavi"/>
+        <a:font script="Cans" typeface="Euphemia"/>
+        <a:font script="Cher" typeface="Plantagenet Cherokee"/>
+        <a:font script="Yiii" typeface="Microsoft Yi Baiti"/>
+        <a:font script="Tibt" typeface="Microsoft Himalaya"/>
+        <a:font script="Thaa" typeface="MV Boli"/>
+        <a:font script="Deva" typeface="Mangal"/>
+        <a:font script="Telu" typeface="Gautami"/>
+        <a:font script="Taml" typeface="Latha"/>
+        <a:font script="Syrc" typeface="Estrangelo Edessa"/>
+        <a:font script="Orya" typeface="Kalinga"/>
+        <a:font script="Mlym" typeface="Kartika"/>
+        <a:font script="Laoo" typeface="DokChampa"/>
+        <a:font script="Sinh" typeface="Iskoola Pota"/>
+        <a:font script="Mong" typeface="Mongolian Baiti"/>
+        <a:font script="Viet" typeface="Arial"/>
+        <a:font script="Uigh" typeface="Microsoft Uighur"/>
+        <a:font script="Geor" typeface="Sylfaen"/>
+        <a:font script="Armn" typeface="Arial"/>
+        <a:font script="Bugi" typeface="Leelawadee UI"/>
+        <a:font script="Bopo" typeface="Microsoft JhengHei"/>
+        <a:font script="Java" typeface="Javanese Text"/>
+        <a:font script="Lisu" typeface="Segoe UI"/>
+        <a:font script="Mymr" typeface="Myanmar Text"/>
+        <a:font script="Nkoo" typeface="Ebrima"/>
+        <a:font script="Olck" typeface="Nirmala UI"/>
+        <a:font script="Osma" typeface="Ebrima"/>
+        <a:font script="Phag" typeface="Phagspa"/>
+        <a:font script="Syrn" typeface="Estrangelo Edessa"/>
+        <a:font script="Syrj" typeface="Estrangelo Edessa"/>
+        <a:font script="Syre" typeface="Estrangelo Edessa"/>
+        <a:font script="Sora" typeface="Nirmala UI"/>
+        <a:font script="Tale" typeface="Microsoft Tai Le"/>
+        <a:font script="Talu" typeface="Microsoft New Tai Lue"/>
+        <a:font script="Tfng" typeface="Ebrima"/>
+      </a:minorFont>
+    </a:fontScheme>
+    <a:fmtScheme name="Office">
+      <a:fillStyleLst>
+        <a:solidFill>
+          <a:schemeClr val="phClr"/>
+        </a:solidFill>
+        <a:gradFill rotWithShape="1">
+          <a:gsLst>
+            <a:gs pos="0">
+              <a:schemeClr val="phClr">
+                <a:lumMod val="110000"/>
+                <a:satMod val="105000"/>
+                <a:tint val="67000"/>
+              </a:schemeClr>
+            </a:gs>
+            <a:gs pos="50000">
+              <a:schemeClr val="phClr">
+                <a:lumMod val="105000"/>
+                <a:satMod val="103000"/>
+                <a:tint val="73000"/>
+              </a:schemeClr>
+            </a:gs>
+            <a:gs pos="100000">
+              <a:schemeClr val="phClr">
+                <a:lumMod val="105000"/>
+                <a:satMod val="109000"/>
+                <a:tint val="81000"/>
+              </a:schemeClr>
+            </a:gs>
+          </a:gsLst>
+          <a:lin ang="5400000" scaled="0"/>
+        </a:gradFill>
+        <a:gradFill rotWithShape="1">
+          <a:gsLst>
+            <a:gs pos="0">
+              <a:schemeClr val="phClr">
+                <a:satMod val="103000"/>
+                <a:lumMod val="102000"/>
+                <a:tint val="94000"/>
+              </a:schemeClr>
+            </a:gs>
+            <a:gs pos="50000">
+              <a:schemeClr val="phClr">
+                <a:satMod val="110000"/>
+                <a:lumMod val="100000"/>
+                <a:shade val="100000"/>
+              </a:schemeClr>
+            </a:gs>
+            <a:gs pos="100000">
+              <a:schemeClr val="phClr">
+                <a:lumMod val="99000"/>
+                <a:satMod val="120000"/>
+                <a:shade val="78000"/>
+              </a:schemeClr>
+            </a:gs>
+          </a:gsLst>
+          <a:lin ang="5400000" scaled="0"/>
+        </a:gradFill>
+      </a:fillStyleLst>
+      <a:lnStyleLst>
+        <a:ln w="6350" cap="flat" cmpd="sng" algn="ctr">
+          <a:solidFill>
+            <a:schemeClr val="phClr"/>
+          </a:solidFill>
+          <a:prstDash val="solid"/>
+          <a:miter lim="800000"/>
+        </a:ln>
+        <a:ln w="12700" cap="flat" cmpd="sng" algn="ctr">
+          <a:solidFill>
+            <a:schemeClr val="phClr"/>
+          </a:solidFill>
+          <a:prstDash val="solid"/>
+          <a:miter lim="800000"/>
+        </a:ln>
+        <a:ln w="19050" cap="flat" cmpd="sng" algn="ctr">
+          <a:solidFill>
+            <a:schemeClr val="phClr"/>
+          </a:solidFill>
+          <a:prstDash val="solid"/>
+          <a:miter lim="800000"/>
+        </a:ln>
+      </a:lnStyleLst>
+      <a:effectStyleLst>
+        <a:effectStyle>
+          <a:effectLst/>
+        </a:effectStyle>
+        <a:effectStyle>
+          <a:effectLst/>
+        </a:effectStyle>
+        <a:effectStyle>
+          <a:effectLst>
+            <a:outerShdw blurRad="57150" dist="19050" dir="5400000" algn="ctr" rotWithShape="0">
+              <a:srgbClr val="000000">
+                <a:alpha val="63000"/>
+              </a:srgbClr>
+            </a:outerShdw>
+          </a:effectLst>
+        </a:effectStyle>
+      </a:effectStyleLst>
+      <a:bgFillStyleLst>
+        <a:solidFill>
+          <a:schemeClr val="phClr"/>
+        </a:solidFill>
+        <a:solidFill>
+          <a:schemeClr val="phClr">
+            <a:tint val="95000"/>
+            <a:satMod val="170000"/>
+          </a:schemeClr>
+        </a:solidFill>
+        <a:gradFill rotWithShape="1">
+          <a:gsLst>
+            <a:gs pos="0">
+              <a:schemeClr val="phClr">
+                <a:tint val="93000"/>
+                <a:satMod val="150000"/>
+                <a:shade val="98000"/>
+                <a:lumMod val="102000"/>
+              </a:schemeClr>
+            </a:gs>
+            <a:gs pos="50000">
+              <a:schemeClr val="phClr">
+                <a:tint val="98000"/>
+                <a:satMod val="130000"/>
+                <a:shade val="90000"/>
+                <a:lumMod val="103000"/>
+              </a:schemeClr>
+            </a:gs>
+            <a:gs pos="100000">
+              <a:schemeClr val="phClr">
+                <a:shade val="63000"/>
+                <a:satMod val="120000"/>
+              </a:schemeClr>
+            </a:gs>
+          </a:gsLst>
+          <a:lin ang="5400000" scaled="0"/>
+        </a:gradFill>
+      </a:bgFillStyleLst>
+    </a:fmtScheme>
+  </a:themeElements>
+  <a:objectDefaults/>
+  <a:extraClrSchemeLst/>
+  <a:extLst>
+    <a:ext uri="{05A4C25C-085E-4340-85A3-A5531E510DB2}">
+      <thm15:themeFamily xmlns:thm15="http://schemas.microsoft.com/office/thememl/2012/main" name="Office Theme" id="{62F939B6-93AF-4DB8-9C6B-D6C7DFDC589F}" vid="{4A3C46E8-61CC-4603-A589-7422A47A8E4A}"/>
+    </a:ext>
+  </a:extLst>
+</a:theme>
 </file>
</xml_diff>